<commit_message>
Almost done, just needs a little more polishing
</commit_message>
<xml_diff>
--- a/Professional Resume 2022 Jacob Waters.docx
+++ b/Professional Resume 2022 Jacob Waters.docx
@@ -87,10 +87,6 @@
     </w:p>
     <w:p>
       <w:pPr>
-        <w:numPr>
-          <w:ilvl w:val="0"/>
-          <w:numId w:val="1"/>
-        </w:numPr>
         <w:pBdr>
           <w:top w:val="nil"/>
           <w:left w:val="nil"/>
@@ -110,7 +106,296 @@
           <w:b/>
           <w:color w:val="000000"/>
         </w:rPr>
-        <w:t>Avionics Developer – Beach Launch Team Liquid Rocketry – Summer 2021 - Current</w:t>
+        <w:t xml:space="preserve">Avionics Developer – Beach Launch Team Liquid Rocketry – Summer 2021 </w:t>
+      </w:r>
+      <w:r>
+        <w:rPr>
+          <w:rFonts w:ascii="Arial" w:eastAsia="Arial" w:hAnsi="Arial" w:cs="Arial"/>
+          <w:b/>
+          <w:color w:val="000000"/>
+        </w:rPr>
+        <w:t>–</w:t>
+      </w:r>
+      <w:r>
+        <w:rPr>
+          <w:rFonts w:ascii="Arial" w:eastAsia="Arial" w:hAnsi="Arial" w:cs="Arial"/>
+          <w:b/>
+          <w:color w:val="000000"/>
+        </w:rPr>
+        <w:t xml:space="preserve"> </w:t>
+      </w:r>
+      <w:r>
+        <w:rPr>
+          <w:rFonts w:ascii="Arial" w:eastAsia="Arial" w:hAnsi="Arial" w:cs="Arial"/>
+          <w:b/>
+          <w:color w:val="000000"/>
+        </w:rPr>
+        <w:t>Summer 2022</w:t>
+      </w:r>
+    </w:p>
+    <w:p>
+      <w:pPr>
+        <w:pStyle w:val="ListParagraph"/>
+        <w:numPr>
+          <w:ilvl w:val="0"/>
+          <w:numId w:val="5"/>
+        </w:numPr>
+        <w:spacing w:line="276" w:lineRule="auto"/>
+        <w:rPr>
+          <w:rFonts w:ascii="Arial" w:eastAsia="Arial" w:hAnsi="Arial" w:cs="Arial"/>
+          <w:color w:val="000000"/>
+          <w:sz w:val="22"/>
+          <w:szCs w:val="22"/>
+        </w:rPr>
+      </w:pPr>
+      <w:r>
+        <w:rPr>
+          <w:rFonts w:ascii="Arial" w:eastAsia="Arial" w:hAnsi="Arial" w:cs="Arial"/>
+          <w:color w:val="000000"/>
+          <w:sz w:val="22"/>
+          <w:szCs w:val="22"/>
+        </w:rPr>
+        <w:t>Developed software</w:t>
+      </w:r>
+      <w:r>
+        <w:rPr>
+          <w:rFonts w:ascii="Arial" w:eastAsia="Arial" w:hAnsi="Arial" w:cs="Arial"/>
+          <w:color w:val="000000"/>
+          <w:sz w:val="22"/>
+          <w:szCs w:val="22"/>
+        </w:rPr>
+        <w:t xml:space="preserve"> library</w:t>
+      </w:r>
+      <w:r>
+        <w:rPr>
+          <w:rFonts w:ascii="Arial" w:eastAsia="Arial" w:hAnsi="Arial" w:cs="Arial"/>
+          <w:color w:val="000000"/>
+          <w:sz w:val="22"/>
+          <w:szCs w:val="22"/>
+        </w:rPr>
+        <w:t xml:space="preserve"> for inflight data compression</w:t>
+      </w:r>
+      <w:r>
+        <w:rPr>
+          <w:rFonts w:ascii="Arial" w:eastAsia="Arial" w:hAnsi="Arial" w:cs="Arial"/>
+          <w:color w:val="000000"/>
+          <w:sz w:val="22"/>
+          <w:szCs w:val="22"/>
+        </w:rPr>
+        <w:t xml:space="preserve"> via Bit-Packing</w:t>
+      </w:r>
+      <w:r>
+        <w:rPr>
+          <w:rFonts w:ascii="Arial" w:eastAsia="Arial" w:hAnsi="Arial" w:cs="Arial"/>
+          <w:color w:val="000000"/>
+          <w:sz w:val="22"/>
+          <w:szCs w:val="22"/>
+        </w:rPr>
+        <w:t xml:space="preserve"> using</w:t>
+      </w:r>
+      <w:r>
+        <w:rPr>
+          <w:rFonts w:ascii="Arial" w:eastAsia="Arial" w:hAnsi="Arial" w:cs="Arial"/>
+          <w:color w:val="000000"/>
+          <w:sz w:val="22"/>
+          <w:szCs w:val="22"/>
+        </w:rPr>
+        <w:t xml:space="preserve"> </w:t>
+      </w:r>
+      <w:r>
+        <w:rPr>
+          <w:rFonts w:ascii="Arial" w:eastAsia="Arial" w:hAnsi="Arial" w:cs="Arial"/>
+          <w:b/>
+          <w:bCs/>
+          <w:color w:val="000000"/>
+          <w:sz w:val="22"/>
+          <w:szCs w:val="22"/>
+        </w:rPr>
+        <w:t>Embedded</w:t>
+      </w:r>
+      <w:r>
+        <w:rPr>
+          <w:rFonts w:ascii="Arial" w:eastAsia="Arial" w:hAnsi="Arial" w:cs="Arial"/>
+          <w:b/>
+          <w:bCs/>
+          <w:color w:val="000000"/>
+          <w:sz w:val="22"/>
+          <w:szCs w:val="22"/>
+        </w:rPr>
+        <w:t xml:space="preserve"> </w:t>
+      </w:r>
+      <w:r>
+        <w:rPr>
+          <w:rFonts w:ascii="Arial" w:eastAsia="Arial" w:hAnsi="Arial" w:cs="Arial"/>
+          <w:b/>
+          <w:bCs/>
+          <w:color w:val="000000"/>
+          <w:sz w:val="22"/>
+          <w:szCs w:val="22"/>
+        </w:rPr>
+        <w:t>C++</w:t>
+      </w:r>
+    </w:p>
+    <w:p>
+      <w:pPr>
+        <w:pStyle w:val="ListParagraph"/>
+        <w:numPr>
+          <w:ilvl w:val="0"/>
+          <w:numId w:val="5"/>
+        </w:numPr>
+        <w:spacing w:line="276" w:lineRule="auto"/>
+        <w:rPr>
+          <w:rFonts w:ascii="Arial" w:eastAsia="Arial" w:hAnsi="Arial" w:cs="Arial"/>
+          <w:color w:val="000000"/>
+          <w:sz w:val="22"/>
+          <w:szCs w:val="22"/>
+        </w:rPr>
+      </w:pPr>
+      <w:r>
+        <w:rPr>
+          <w:rFonts w:ascii="Arial" w:eastAsia="Arial" w:hAnsi="Arial" w:cs="Arial"/>
+          <w:color w:val="000000"/>
+          <w:sz w:val="22"/>
+          <w:szCs w:val="22"/>
+        </w:rPr>
+        <w:t>A</w:t>
+      </w:r>
+      <w:r>
+        <w:rPr>
+          <w:rFonts w:ascii="Arial" w:eastAsia="Arial" w:hAnsi="Arial" w:cs="Arial"/>
+          <w:color w:val="000000"/>
+          <w:sz w:val="22"/>
+          <w:szCs w:val="22"/>
+        </w:rPr>
+        <w:t>pplications include packing 8 Booleans per byte, and integers with custom bit-widths</w:t>
+      </w:r>
+    </w:p>
+    <w:p>
+      <w:pPr>
+        <w:pStyle w:val="ListParagraph"/>
+        <w:numPr>
+          <w:ilvl w:val="0"/>
+          <w:numId w:val="5"/>
+        </w:numPr>
+        <w:spacing w:line="276" w:lineRule="auto"/>
+        <w:rPr>
+          <w:rFonts w:ascii="Arial" w:eastAsia="Arial" w:hAnsi="Arial" w:cs="Arial"/>
+          <w:color w:val="000000"/>
+          <w:sz w:val="22"/>
+          <w:szCs w:val="22"/>
+        </w:rPr>
+      </w:pPr>
+      <w:r>
+        <w:rPr>
+          <w:rFonts w:ascii="Arial" w:eastAsia="Arial" w:hAnsi="Arial" w:cs="Arial"/>
+          <w:color w:val="000000"/>
+          <w:sz w:val="22"/>
+          <w:szCs w:val="22"/>
+        </w:rPr>
+        <w:t>Setup</w:t>
+      </w:r>
+      <w:r>
+        <w:rPr>
+          <w:rFonts w:ascii="Arial" w:eastAsia="Arial" w:hAnsi="Arial" w:cs="Arial"/>
+          <w:color w:val="000000"/>
+          <w:sz w:val="22"/>
+          <w:szCs w:val="22"/>
+        </w:rPr>
+        <w:t xml:space="preserve"> </w:t>
+      </w:r>
+      <w:r>
+        <w:rPr>
+          <w:rFonts w:ascii="Arial" w:eastAsia="Arial" w:hAnsi="Arial" w:cs="Arial"/>
+          <w:color w:val="000000"/>
+          <w:sz w:val="22"/>
+          <w:szCs w:val="22"/>
+        </w:rPr>
+        <w:t>Ubuntu</w:t>
+      </w:r>
+      <w:r>
+        <w:rPr>
+          <w:rFonts w:ascii="Arial" w:eastAsia="Arial" w:hAnsi="Arial" w:cs="Arial"/>
+          <w:color w:val="000000"/>
+          <w:sz w:val="22"/>
+          <w:szCs w:val="22"/>
+        </w:rPr>
+        <w:t xml:space="preserve"> </w:t>
+      </w:r>
+      <w:r>
+        <w:rPr>
+          <w:rFonts w:ascii="Arial" w:eastAsia="Arial" w:hAnsi="Arial" w:cs="Arial"/>
+          <w:b/>
+          <w:bCs/>
+          <w:color w:val="000000"/>
+          <w:sz w:val="22"/>
+          <w:szCs w:val="22"/>
+        </w:rPr>
+        <w:t>SSH server</w:t>
+      </w:r>
+      <w:r>
+        <w:rPr>
+          <w:rFonts w:ascii="Arial" w:eastAsia="Arial" w:hAnsi="Arial" w:cs="Arial"/>
+          <w:color w:val="000000"/>
+          <w:sz w:val="22"/>
+          <w:szCs w:val="22"/>
+        </w:rPr>
+        <w:t xml:space="preserve"> via </w:t>
+      </w:r>
+      <w:r>
+        <w:rPr>
+          <w:rFonts w:ascii="Arial" w:eastAsia="Arial" w:hAnsi="Arial" w:cs="Arial"/>
+          <w:b/>
+          <w:bCs/>
+          <w:color w:val="000000"/>
+          <w:sz w:val="22"/>
+          <w:szCs w:val="22"/>
+        </w:rPr>
+        <w:t>Bash</w:t>
+      </w:r>
+      <w:r>
+        <w:rPr>
+          <w:rFonts w:ascii="Arial" w:eastAsia="Arial" w:hAnsi="Arial" w:cs="Arial"/>
+          <w:color w:val="000000"/>
+          <w:sz w:val="22"/>
+          <w:szCs w:val="22"/>
+        </w:rPr>
+        <w:t xml:space="preserve"> </w:t>
+      </w:r>
+      <w:r>
+        <w:rPr>
+          <w:rFonts w:ascii="Arial" w:eastAsia="Arial" w:hAnsi="Arial" w:cs="Arial"/>
+          <w:color w:val="000000"/>
+          <w:sz w:val="22"/>
+          <w:szCs w:val="22"/>
+        </w:rPr>
+        <w:t>for</w:t>
+      </w:r>
+      <w:r>
+        <w:rPr>
+          <w:rFonts w:ascii="Arial" w:eastAsia="Arial" w:hAnsi="Arial" w:cs="Arial"/>
+          <w:color w:val="000000"/>
+          <w:sz w:val="22"/>
+          <w:szCs w:val="22"/>
+        </w:rPr>
+        <w:t xml:space="preserve"> remote programming of </w:t>
+      </w:r>
+      <w:r>
+        <w:rPr>
+          <w:rFonts w:ascii="Arial" w:eastAsia="Arial" w:hAnsi="Arial" w:cs="Arial"/>
+          <w:color w:val="000000"/>
+          <w:sz w:val="22"/>
+          <w:szCs w:val="22"/>
+        </w:rPr>
+        <w:t>avionics testing hardware</w:t>
+      </w:r>
+      <w:r>
+        <w:rPr>
+          <w:rFonts w:ascii="Arial" w:eastAsia="Arial" w:hAnsi="Arial" w:cs="Arial"/>
+          <w:color w:val="000000"/>
+          <w:sz w:val="22"/>
+          <w:szCs w:val="22"/>
+        </w:rPr>
+        <w:t xml:space="preserve"> </w:t>
       </w:r>
     </w:p>
     <w:p>
@@ -120,37 +405,10 @@
         <w:rPr>
           <w:rFonts w:ascii="Arial" w:eastAsia="Arial" w:hAnsi="Arial" w:cs="Arial"/>
           <w:color w:val="000000"/>
-          <w:sz w:val="22"/>
-          <w:szCs w:val="22"/>
-        </w:rPr>
-      </w:pPr>
-      <w:r>
-        <w:rPr>
-          <w:rFonts w:ascii="Arial" w:eastAsia="Arial" w:hAnsi="Arial" w:cs="Arial"/>
-          <w:color w:val="000000"/>
-          <w:sz w:val="22"/>
-          <w:szCs w:val="22"/>
-        </w:rPr>
-        <w:t xml:space="preserve">Developed software for inflight data compression. The key feature implemented was a technique called bit-packing, as well as the flexibility to be used with any packet format. </w:t>
-      </w:r>
-      <w:r>
-        <w:rPr>
-          <w:rFonts w:ascii="Arial" w:eastAsia="Arial" w:hAnsi="Arial" w:cs="Arial"/>
-          <w:color w:val="000000"/>
-          <w:sz w:val="22"/>
-          <w:szCs w:val="22"/>
-        </w:rPr>
-        <w:t>A</w:t>
-      </w:r>
-      <w:r>
-        <w:rPr>
-          <w:rFonts w:ascii="Arial" w:eastAsia="Arial" w:hAnsi="Arial" w:cs="Arial"/>
-          <w:color w:val="000000"/>
-          <w:sz w:val="22"/>
-          <w:szCs w:val="22"/>
-        </w:rPr>
-        <w:t xml:space="preserve">pplications include packing 8 Booleans per byte, and integers with custom bit-widths other than 8, 16, or 32. I also setup a remote development SSH server allowing remote programming of embedded development devices. </w:t>
-      </w:r>
+          <w:sz w:val="8"/>
+          <w:szCs w:val="8"/>
+        </w:rPr>
+      </w:pPr>
     </w:p>
     <w:p>
       <w:pPr>
@@ -166,22 +424,6 @@
     </w:p>
     <w:p>
       <w:pPr>
-        <w:spacing w:line="276" w:lineRule="auto"/>
-        <w:ind w:left="360" w:firstLine="360"/>
-        <w:rPr>
-          <w:rFonts w:ascii="Arial" w:eastAsia="Arial" w:hAnsi="Arial" w:cs="Arial"/>
-          <w:color w:val="000000"/>
-          <w:sz w:val="8"/>
-          <w:szCs w:val="8"/>
-        </w:rPr>
-      </w:pPr>
-    </w:p>
-    <w:p>
-      <w:pPr>
-        <w:numPr>
-          <w:ilvl w:val="0"/>
-          <w:numId w:val="1"/>
-        </w:numPr>
         <w:pBdr>
           <w:top w:val="nil"/>
           <w:left w:val="nil"/>
@@ -202,112 +444,96 @@
           <w:b/>
           <w:color w:val="000000"/>
         </w:rPr>
+        <w:t xml:space="preserve">Engineering </w:t>
+      </w:r>
+      <w:r>
+        <w:rPr>
+          <w:rFonts w:ascii="Arial" w:eastAsia="Arial" w:hAnsi="Arial" w:cs="Arial"/>
+          <w:b/>
+          <w:color w:val="000000"/>
+        </w:rPr>
         <w:t>Tutor and Curriculum Design – Monterey Peninsula College – Fall 2021 Semester</w:t>
       </w:r>
     </w:p>
     <w:p>
       <w:pPr>
+        <w:pStyle w:val="ListParagraph"/>
+        <w:numPr>
+          <w:ilvl w:val="0"/>
+          <w:numId w:val="6"/>
+        </w:numPr>
         <w:spacing w:line="276" w:lineRule="auto"/>
-        <w:ind w:left="360" w:firstLine="360"/>
-        <w:rPr>
-          <w:rFonts w:ascii="Arial" w:eastAsia="Arial" w:hAnsi="Arial" w:cs="Arial"/>
-          <w:sz w:val="22"/>
-          <w:szCs w:val="22"/>
-        </w:rPr>
-      </w:pPr>
-      <w:r>
-        <w:rPr>
-          <w:rFonts w:ascii="Arial" w:eastAsia="Arial" w:hAnsi="Arial" w:cs="Arial"/>
-          <w:color w:val="000000"/>
-          <w:sz w:val="22"/>
-          <w:szCs w:val="22"/>
-        </w:rPr>
-        <w:t>Guided students to complete an embedded development project based on a template I designed. With my guidance they built a Coffee-Alarm prototype, a device which notifies you when</w:t>
-      </w:r>
-      <w:r>
-        <w:rPr>
-          <w:rFonts w:ascii="Arial" w:eastAsia="Arial" w:hAnsi="Arial" w:cs="Arial"/>
-          <w:color w:val="000000"/>
-          <w:sz w:val="22"/>
-          <w:szCs w:val="22"/>
-        </w:rPr>
-        <w:t xml:space="preserve"> your drink is the perfect temperature. I designed the Coffee-Alarm to create a project which is at once fun, practical, and doable for a </w:t>
-      </w:r>
-      <w:proofErr w:type="gramStart"/>
-      <w:r>
-        <w:rPr>
-          <w:rFonts w:ascii="Arial" w:eastAsia="Arial" w:hAnsi="Arial" w:cs="Arial"/>
-          <w:color w:val="000000"/>
-          <w:sz w:val="22"/>
-          <w:szCs w:val="22"/>
-        </w:rPr>
-        <w:t>beginner</w:t>
-      </w:r>
-      <w:r>
-        <w:rPr>
-          <w:rFonts w:ascii="Arial" w:eastAsia="Arial" w:hAnsi="Arial" w:cs="Arial"/>
-          <w:color w:val="000000"/>
-          <w:sz w:val="22"/>
-          <w:szCs w:val="22"/>
-        </w:rPr>
-        <w:t xml:space="preserve"> CS/EE student</w:t>
-      </w:r>
-      <w:r>
-        <w:rPr>
-          <w:rFonts w:ascii="Arial" w:eastAsia="Arial" w:hAnsi="Arial" w:cs="Arial"/>
-          <w:color w:val="000000"/>
-          <w:sz w:val="22"/>
-          <w:szCs w:val="22"/>
-        </w:rPr>
-        <w:t>s</w:t>
-      </w:r>
-      <w:proofErr w:type="gramEnd"/>
-      <w:r>
-        <w:rPr>
-          <w:rFonts w:ascii="Arial" w:eastAsia="Arial" w:hAnsi="Arial" w:cs="Arial"/>
-          <w:color w:val="000000"/>
-          <w:sz w:val="22"/>
-          <w:szCs w:val="22"/>
-        </w:rPr>
-        <w:t xml:space="preserve">. It was both rewarding and challenging to learn when to help and when to let them struggle, </w:t>
-      </w:r>
-      <w:proofErr w:type="gramStart"/>
-      <w:r>
-        <w:rPr>
-          <w:rFonts w:ascii="Arial" w:eastAsia="Arial" w:hAnsi="Arial" w:cs="Arial"/>
-          <w:color w:val="000000"/>
-          <w:sz w:val="22"/>
-          <w:szCs w:val="22"/>
-        </w:rPr>
-        <w:t>and</w:t>
-      </w:r>
-      <w:r>
-        <w:rPr>
-          <w:rFonts w:ascii="Arial" w:eastAsia="Arial" w:hAnsi="Arial" w:cs="Arial"/>
-          <w:color w:val="000000"/>
-          <w:sz w:val="22"/>
-          <w:szCs w:val="22"/>
-        </w:rPr>
-        <w:t xml:space="preserve"> also</w:t>
-      </w:r>
-      <w:proofErr w:type="gramEnd"/>
-      <w:r>
-        <w:rPr>
-          <w:rFonts w:ascii="Arial" w:eastAsia="Arial" w:hAnsi="Arial" w:cs="Arial"/>
-          <w:color w:val="000000"/>
-          <w:sz w:val="22"/>
-          <w:szCs w:val="22"/>
-        </w:rPr>
-        <w:t xml:space="preserve"> how</w:t>
-      </w:r>
-      <w:r>
-        <w:rPr>
-          <w:rFonts w:ascii="Arial" w:eastAsia="Arial" w:hAnsi="Arial" w:cs="Arial"/>
-          <w:color w:val="000000"/>
-          <w:sz w:val="22"/>
-          <w:szCs w:val="22"/>
-        </w:rPr>
-        <w:t xml:space="preserve"> to tune difficulty for a diverse range of student’s abilities and personalities. </w:t>
+        <w:rPr>
+          <w:rFonts w:ascii="Arial" w:eastAsia="Arial" w:hAnsi="Arial" w:cs="Arial"/>
+          <w:sz w:val="22"/>
+          <w:szCs w:val="22"/>
+        </w:rPr>
+      </w:pPr>
+      <w:r>
+        <w:rPr>
+          <w:rFonts w:ascii="Arial" w:eastAsia="Arial" w:hAnsi="Arial" w:cs="Arial"/>
+          <w:color w:val="000000"/>
+          <w:sz w:val="22"/>
+          <w:szCs w:val="22"/>
+        </w:rPr>
+        <w:t>Developed a CS/EE project for STEM students prioritizing rigor, accessibility, and engagement</w:t>
+      </w:r>
+    </w:p>
+    <w:p>
+      <w:pPr>
+        <w:pStyle w:val="ListParagraph"/>
+        <w:numPr>
+          <w:ilvl w:val="0"/>
+          <w:numId w:val="6"/>
+        </w:numPr>
+        <w:spacing w:line="276" w:lineRule="auto"/>
+        <w:rPr>
+          <w:rFonts w:ascii="Arial" w:eastAsia="Arial" w:hAnsi="Arial" w:cs="Arial"/>
+          <w:sz w:val="22"/>
+          <w:szCs w:val="22"/>
+        </w:rPr>
+      </w:pPr>
+      <w:r>
+        <w:rPr>
+          <w:rFonts w:ascii="Arial" w:eastAsia="Arial" w:hAnsi="Arial" w:cs="Arial"/>
+          <w:color w:val="000000"/>
+          <w:sz w:val="22"/>
+          <w:szCs w:val="22"/>
+        </w:rPr>
+        <w:t>Designed a</w:t>
+      </w:r>
+      <w:r>
+        <w:rPr>
+          <w:rFonts w:ascii="Arial" w:eastAsia="Arial" w:hAnsi="Arial" w:cs="Arial"/>
+          <w:color w:val="000000"/>
+          <w:sz w:val="22"/>
+          <w:szCs w:val="22"/>
+        </w:rPr>
+        <w:t xml:space="preserve"> Coffee-Alarm prototype which notifies you when your drink is the perfect temperature</w:t>
+      </w:r>
+    </w:p>
+    <w:p>
+      <w:pPr>
+        <w:pStyle w:val="ListParagraph"/>
+        <w:numPr>
+          <w:ilvl w:val="0"/>
+          <w:numId w:val="6"/>
+        </w:numPr>
+        <w:spacing w:line="276" w:lineRule="auto"/>
+        <w:rPr>
+          <w:rFonts w:ascii="Arial" w:eastAsia="Arial" w:hAnsi="Arial" w:cs="Arial"/>
+          <w:sz w:val="22"/>
+          <w:szCs w:val="22"/>
+        </w:rPr>
+      </w:pPr>
+      <w:r>
+        <w:rPr>
+          <w:rFonts w:ascii="Arial" w:eastAsia="Arial" w:hAnsi="Arial" w:cs="Arial"/>
+          <w:color w:val="000000"/>
+          <w:sz w:val="22"/>
+          <w:szCs w:val="22"/>
+        </w:rPr>
+        <w:t>Mentored students on coding and circuit design while guiding them through project implementation</w:t>
       </w:r>
     </w:p>
     <w:p>
@@ -329,6 +555,199 @@
           <w:szCs w:val="8"/>
         </w:rPr>
       </w:pPr>
+    </w:p>
+    <w:p>
+      <w:pPr>
+        <w:spacing w:line="276" w:lineRule="auto"/>
+        <w:rPr>
+          <w:rFonts w:ascii="Arial" w:eastAsia="Arial" w:hAnsi="Arial" w:cs="Arial"/>
+        </w:rPr>
+      </w:pPr>
+      <w:r>
+        <w:rPr>
+          <w:rFonts w:ascii="Arial" w:eastAsia="Arial" w:hAnsi="Arial" w:cs="Arial"/>
+          <w:b/>
+        </w:rPr>
+        <w:t>Computer Vision Research – California State University Long Beach – Summer 2018</w:t>
+      </w:r>
+    </w:p>
+    <w:p>
+      <w:pPr>
+        <w:pStyle w:val="ListParagraph"/>
+        <w:numPr>
+          <w:ilvl w:val="0"/>
+          <w:numId w:val="8"/>
+        </w:numPr>
+        <w:rPr>
+          <w:rFonts w:ascii="Arial" w:eastAsia="Arial" w:hAnsi="Arial" w:cs="Arial"/>
+          <w:sz w:val="22"/>
+          <w:szCs w:val="22"/>
+        </w:rPr>
+      </w:pPr>
+      <w:r>
+        <w:rPr>
+          <w:rFonts w:ascii="Arial" w:eastAsia="Arial" w:hAnsi="Arial" w:cs="Arial"/>
+          <w:sz w:val="22"/>
+          <w:szCs w:val="22"/>
+        </w:rPr>
+        <w:t xml:space="preserve">Designed robot parts and electronics cases via </w:t>
+      </w:r>
+      <w:r>
+        <w:rPr>
+          <w:rFonts w:ascii="Arial" w:eastAsia="Arial" w:hAnsi="Arial" w:cs="Arial"/>
+          <w:b/>
+          <w:bCs/>
+          <w:sz w:val="22"/>
+          <w:szCs w:val="22"/>
+        </w:rPr>
+        <w:t>Fusion 360</w:t>
+      </w:r>
+      <w:r>
+        <w:rPr>
+          <w:rFonts w:ascii="Arial" w:eastAsia="Arial" w:hAnsi="Arial" w:cs="Arial"/>
+          <w:sz w:val="22"/>
+          <w:szCs w:val="22"/>
+        </w:rPr>
+        <w:t xml:space="preserve"> and </w:t>
+      </w:r>
+      <w:r>
+        <w:rPr>
+          <w:rFonts w:ascii="Arial" w:eastAsia="Arial" w:hAnsi="Arial" w:cs="Arial"/>
+          <w:b/>
+          <w:bCs/>
+          <w:sz w:val="22"/>
+          <w:szCs w:val="22"/>
+        </w:rPr>
+        <w:t>OpenSCAD</w:t>
+      </w:r>
+    </w:p>
+    <w:p>
+      <w:pPr>
+        <w:pStyle w:val="ListParagraph"/>
+        <w:numPr>
+          <w:ilvl w:val="0"/>
+          <w:numId w:val="8"/>
+        </w:numPr>
+        <w:rPr>
+          <w:rFonts w:ascii="Arial" w:eastAsia="Arial" w:hAnsi="Arial" w:cs="Arial"/>
+          <w:sz w:val="22"/>
+          <w:szCs w:val="22"/>
+        </w:rPr>
+      </w:pPr>
+      <w:r>
+        <w:rPr>
+          <w:rFonts w:ascii="Arial" w:eastAsia="Arial" w:hAnsi="Arial" w:cs="Arial"/>
+          <w:sz w:val="22"/>
+          <w:szCs w:val="22"/>
+        </w:rPr>
+        <w:t xml:space="preserve">Oversaw </w:t>
+      </w:r>
+      <w:r>
+        <w:rPr>
+          <w:rFonts w:ascii="Arial" w:eastAsia="Arial" w:hAnsi="Arial" w:cs="Arial"/>
+          <w:b/>
+          <w:bCs/>
+          <w:sz w:val="22"/>
+          <w:szCs w:val="22"/>
+        </w:rPr>
+        <w:t>3D Printing</w:t>
+      </w:r>
+      <w:r>
+        <w:rPr>
+          <w:rFonts w:ascii="Arial" w:eastAsia="Arial" w:hAnsi="Arial" w:cs="Arial"/>
+          <w:sz w:val="22"/>
+          <w:szCs w:val="22"/>
+        </w:rPr>
+        <w:t xml:space="preserve"> designed components and </w:t>
+      </w:r>
+      <w:r>
+        <w:rPr>
+          <w:rFonts w:ascii="Arial" w:eastAsia="Arial" w:hAnsi="Arial" w:cs="Arial"/>
+          <w:sz w:val="22"/>
+          <w:szCs w:val="22"/>
+        </w:rPr>
+        <w:t>learned 3D Printing design constraints</w:t>
+      </w:r>
+    </w:p>
+    <w:p>
+      <w:pPr>
+        <w:pStyle w:val="ListParagraph"/>
+        <w:numPr>
+          <w:ilvl w:val="0"/>
+          <w:numId w:val="8"/>
+        </w:numPr>
+        <w:rPr>
+          <w:rFonts w:ascii="Arial" w:eastAsia="Arial" w:hAnsi="Arial" w:cs="Arial"/>
+          <w:sz w:val="22"/>
+          <w:szCs w:val="22"/>
+        </w:rPr>
+      </w:pPr>
+      <w:r>
+        <w:rPr>
+          <w:rFonts w:ascii="Arial" w:eastAsia="Arial" w:hAnsi="Arial" w:cs="Arial"/>
+          <w:sz w:val="22"/>
+          <w:szCs w:val="22"/>
+        </w:rPr>
+        <w:t xml:space="preserve">Worked with my </w:t>
+      </w:r>
+      <w:proofErr w:type="gramStart"/>
+      <w:r>
+        <w:rPr>
+          <w:rFonts w:ascii="Arial" w:eastAsia="Arial" w:hAnsi="Arial" w:cs="Arial"/>
+          <w:sz w:val="22"/>
+          <w:szCs w:val="22"/>
+        </w:rPr>
+        <w:t>Principle</w:t>
+      </w:r>
+      <w:proofErr w:type="gramEnd"/>
+      <w:r>
+        <w:rPr>
+          <w:rFonts w:ascii="Arial" w:eastAsia="Arial" w:hAnsi="Arial" w:cs="Arial"/>
+          <w:sz w:val="22"/>
+          <w:szCs w:val="22"/>
+        </w:rPr>
+        <w:t xml:space="preserve"> Investigator to debug hardware/software issues </w:t>
+      </w:r>
+    </w:p>
+    <w:p>
+      <w:pPr>
+        <w:spacing w:line="276" w:lineRule="auto"/>
+        <w:rPr>
+          <w:rFonts w:ascii="Arial" w:eastAsia="Arial" w:hAnsi="Arial" w:cs="Arial"/>
+          <w:sz w:val="8"/>
+          <w:szCs w:val="8"/>
+        </w:rPr>
+      </w:pPr>
+    </w:p>
+    <w:p>
+      <w:pPr>
+        <w:rPr>
+          <w:rFonts w:ascii="Arial" w:eastAsia="Arial" w:hAnsi="Arial" w:cs="Arial"/>
+          <w:b/>
+          <w:sz w:val="14"/>
+          <w:szCs w:val="14"/>
+        </w:rPr>
+      </w:pPr>
+    </w:p>
+    <w:p>
+      <w:pPr>
+        <w:spacing w:line="360" w:lineRule="auto"/>
+        <w:rPr>
+          <w:rFonts w:ascii="Arial" w:eastAsia="Arial" w:hAnsi="Arial" w:cs="Arial"/>
+          <w:b/>
+          <w:sz w:val="28"/>
+          <w:szCs w:val="28"/>
+        </w:rPr>
+      </w:pPr>
+      <w:r>
+        <w:rPr>
+          <w:rFonts w:ascii="Arial" w:eastAsia="Arial" w:hAnsi="Arial" w:cs="Arial"/>
+          <w:b/>
+          <w:sz w:val="28"/>
+          <w:szCs w:val="28"/>
+        </w:rPr>
+        <w:t>Projects</w:t>
+      </w:r>
     </w:p>
     <w:p>
       <w:pPr>
@@ -338,46 +757,41 @@
         </w:numPr>
         <w:spacing w:line="276" w:lineRule="auto"/>
         <w:rPr>
-          <w:rFonts w:ascii="Arial" w:eastAsia="Arial" w:hAnsi="Arial" w:cs="Arial"/>
-        </w:rPr>
-      </w:pPr>
-      <w:r>
-        <w:rPr>
-          <w:rFonts w:ascii="Arial" w:eastAsia="Arial" w:hAnsi="Arial" w:cs="Arial"/>
+          <w:rFonts w:ascii="Times New Roman" w:eastAsia="Times New Roman" w:hAnsi="Times New Roman" w:cs="Times New Roman"/>
           <w:b/>
         </w:rPr>
-        <w:t>Computer Vision Research – California State University Long Beach – Summer 2018</w:t>
-      </w:r>
-    </w:p>
-    <w:p>
-      <w:pPr>
-        <w:ind w:left="360" w:firstLine="360"/>
-        <w:rPr>
-          <w:rFonts w:ascii="Arial" w:eastAsia="Arial" w:hAnsi="Arial" w:cs="Arial"/>
-          <w:sz w:val="22"/>
-          <w:szCs w:val="22"/>
-        </w:rPr>
-      </w:pPr>
-      <w:r>
-        <w:rPr>
-          <w:rFonts w:ascii="Arial" w:eastAsia="Arial" w:hAnsi="Arial" w:cs="Arial"/>
-          <w:sz w:val="22"/>
-          <w:szCs w:val="22"/>
-        </w:rPr>
-        <w:t>Learned 3D printing and CAD with Fusion 360 and OpenSCAD and leveraged those skills to desig</w:t>
-      </w:r>
-      <w:r>
-        <w:rPr>
-          <w:rFonts w:ascii="Arial" w:eastAsia="Arial" w:hAnsi="Arial" w:cs="Arial"/>
-          <w:sz w:val="22"/>
-          <w:szCs w:val="22"/>
-        </w:rPr>
-        <w:t xml:space="preserve">n and print cases to hold and connect the parts of our in-house built vision robot. In addition to designing electronics cases, I helped my Principal Investigator debug electrical/software bugs with our sensors. </w:t>
+      </w:pPr>
+      <w:r>
+        <w:rPr>
+          <w:rFonts w:ascii="Arial" w:eastAsia="Arial" w:hAnsi="Arial" w:cs="Arial"/>
+          <w:b/>
+        </w:rPr>
+        <w:t>Light-Based Alarm Clock - Arduino C++ - 2019</w:t>
       </w:r>
     </w:p>
     <w:p>
       <w:pPr>
         <w:spacing w:line="276" w:lineRule="auto"/>
+        <w:ind w:firstLine="360"/>
+        <w:rPr>
+          <w:rFonts w:ascii="Arial" w:eastAsia="Arial" w:hAnsi="Arial" w:cs="Arial"/>
+          <w:sz w:val="22"/>
+          <w:szCs w:val="22"/>
+        </w:rPr>
+      </w:pPr>
+      <w:r>
+        <w:rPr>
+          <w:rFonts w:ascii="Arial" w:eastAsia="Arial" w:hAnsi="Arial" w:cs="Arial"/>
+          <w:sz w:val="22"/>
+          <w:szCs w:val="22"/>
+        </w:rPr>
+        <w:t>Designed an RGB alarm clock which simulates a sunrise at a time defined by the user. By using a simulated sunrise in conjunction with a traditional alarm clock, it can help a person wake up more naturally. I learned UI and product Design while leveraging existing C++ and electronics skills to make a product which can both increase the productivity and comfort of the user.</w:t>
+      </w:r>
+    </w:p>
+    <w:p>
+      <w:pPr>
+        <w:spacing w:line="276" w:lineRule="auto"/>
+        <w:ind w:firstLine="360"/>
         <w:rPr>
           <w:rFonts w:ascii="Arial" w:eastAsia="Arial" w:hAnsi="Arial" w:cs="Arial"/>
           <w:sz w:val="8"/>
@@ -388,6 +802,7 @@
     <w:p>
       <w:pPr>
         <w:spacing w:line="276" w:lineRule="auto"/>
+        <w:ind w:firstLine="360"/>
         <w:rPr>
           <w:rFonts w:ascii="Arial" w:eastAsia="Arial" w:hAnsi="Arial" w:cs="Arial"/>
           <w:sz w:val="8"/>
@@ -403,71 +818,89 @@
         </w:numPr>
         <w:spacing w:line="276" w:lineRule="auto"/>
         <w:rPr>
-          <w:rFonts w:ascii="Arial" w:eastAsia="Arial" w:hAnsi="Arial" w:cs="Arial"/>
-        </w:rPr>
-      </w:pPr>
-      <w:r>
-        <w:rPr>
-          <w:rFonts w:ascii="Arial" w:eastAsia="Arial" w:hAnsi="Arial" w:cs="Arial"/>
+          <w:rFonts w:ascii="Times New Roman" w:eastAsia="Times New Roman" w:hAnsi="Times New Roman" w:cs="Times New Roman"/>
           <w:b/>
         </w:rPr>
-        <w:t>Computer Vision Internship – Naval Postgra</w:t>
-      </w:r>
+      </w:pPr>
       <w:r>
         <w:rPr>
           <w:rFonts w:ascii="Arial" w:eastAsia="Arial" w:hAnsi="Arial" w:cs="Arial"/>
           <w:b/>
         </w:rPr>
-        <w:t>duate School – Summer 2017</w:t>
-      </w:r>
-    </w:p>
-    <w:p>
-      <w:pPr>
-        <w:ind w:left="360" w:firstLine="360"/>
-        <w:rPr>
-          <w:rFonts w:ascii="Arial" w:eastAsia="Arial" w:hAnsi="Arial" w:cs="Arial"/>
-          <w:sz w:val="22"/>
-          <w:szCs w:val="22"/>
-        </w:rPr>
-      </w:pPr>
-      <w:r>
-        <w:rPr>
-          <w:rFonts w:ascii="Arial" w:eastAsia="Arial" w:hAnsi="Arial" w:cs="Arial"/>
-          <w:sz w:val="22"/>
-          <w:szCs w:val="22"/>
-        </w:rPr>
-        <w:t xml:space="preserve">Worked with a researcher at NPS to configure ORBSLAM2, an open-source SLAM algorithm. I learned about how to operate the </w:t>
-      </w:r>
-      <w:r>
-        <w:rPr>
-          <w:rFonts w:ascii="Arial" w:eastAsia="Arial" w:hAnsi="Arial" w:cs="Arial"/>
-          <w:sz w:val="22"/>
-          <w:szCs w:val="22"/>
-        </w:rPr>
-        <w:t>Linux</w:t>
-      </w:r>
-      <w:r>
-        <w:rPr>
-          <w:rFonts w:ascii="Arial" w:eastAsia="Arial" w:hAnsi="Arial" w:cs="Arial"/>
-          <w:sz w:val="22"/>
-          <w:szCs w:val="22"/>
-        </w:rPr>
-        <w:t xml:space="preserve"> shell, about point-clouds, and the challenges they pose to practical computer vision applications.</w:t>
-      </w:r>
-    </w:p>
-    <w:p>
-      <w:pPr>
+        <w:t xml:space="preserve">Racing Game - Java </w:t>
+      </w:r>
+      <w:proofErr w:type="gramStart"/>
+      <w:r>
         <w:rPr>
           <w:rFonts w:ascii="Arial" w:eastAsia="Arial" w:hAnsi="Arial" w:cs="Arial"/>
           <w:b/>
-          <w:sz w:val="14"/>
-          <w:szCs w:val="14"/>
-        </w:rPr>
-      </w:pPr>
-    </w:p>
-    <w:p>
-      <w:pPr>
-        <w:spacing w:line="360" w:lineRule="auto"/>
+        </w:rPr>
+        <w:t>-  2017</w:t>
+      </w:r>
+      <w:proofErr w:type="gramEnd"/>
+    </w:p>
+    <w:p>
+      <w:pPr>
+        <w:spacing w:line="276" w:lineRule="auto"/>
+        <w:ind w:firstLine="360"/>
+        <w:rPr>
+          <w:rFonts w:ascii="Arial" w:eastAsia="Arial" w:hAnsi="Arial" w:cs="Arial"/>
+          <w:sz w:val="22"/>
+          <w:szCs w:val="22"/>
+        </w:rPr>
+      </w:pPr>
+      <w:r>
+        <w:rPr>
+          <w:rFonts w:ascii="Arial" w:eastAsia="Arial" w:hAnsi="Arial" w:cs="Arial"/>
+          <w:sz w:val="22"/>
+          <w:szCs w:val="22"/>
+        </w:rPr>
+        <w:t xml:space="preserve">Implemented Linear Algebra and Calculus skills to build a polynomial spline generator which made levels for a racing game. It was a </w:t>
+      </w:r>
+      <w:proofErr w:type="gramStart"/>
+      <w:r>
+        <w:rPr>
+          <w:rFonts w:ascii="Arial" w:eastAsia="Arial" w:hAnsi="Arial" w:cs="Arial"/>
+          <w:sz w:val="22"/>
+          <w:szCs w:val="22"/>
+        </w:rPr>
+        <w:t>large-scale programs</w:t>
+      </w:r>
+      <w:proofErr w:type="gramEnd"/>
+      <w:r>
+        <w:rPr>
+          <w:rFonts w:ascii="Arial" w:eastAsia="Arial" w:hAnsi="Arial" w:cs="Arial"/>
+          <w:sz w:val="22"/>
+          <w:szCs w:val="22"/>
+        </w:rPr>
+        <w:t xml:space="preserve"> with dozens of Classes and a hundred of pages of code.</w:t>
+      </w:r>
+    </w:p>
+    <w:p>
+      <w:pPr>
+        <w:spacing w:line="276" w:lineRule="auto"/>
+        <w:ind w:firstLine="360"/>
+        <w:rPr>
+          <w:rFonts w:ascii="Arial" w:eastAsia="Arial" w:hAnsi="Arial" w:cs="Arial"/>
+          <w:sz w:val="8"/>
+          <w:szCs w:val="8"/>
+        </w:rPr>
+      </w:pPr>
+    </w:p>
+    <w:p>
+      <w:pPr>
+        <w:spacing w:line="276" w:lineRule="auto"/>
+        <w:ind w:firstLine="360"/>
+        <w:rPr>
+          <w:rFonts w:ascii="Arial" w:eastAsia="Arial" w:hAnsi="Arial" w:cs="Arial"/>
+          <w:sz w:val="8"/>
+          <w:szCs w:val="8"/>
+        </w:rPr>
+      </w:pPr>
+    </w:p>
+    <w:p>
+      <w:pPr>
+        <w:spacing w:line="276" w:lineRule="auto"/>
         <w:rPr>
           <w:rFonts w:ascii="Arial" w:eastAsia="Arial" w:hAnsi="Arial" w:cs="Arial"/>
           <w:b/>
@@ -482,200 +915,18 @@
           <w:sz w:val="28"/>
           <w:szCs w:val="28"/>
         </w:rPr>
-        <w:t>Pr</w:t>
-      </w:r>
-      <w:r>
-        <w:rPr>
-          <w:rFonts w:ascii="Arial" w:eastAsia="Arial" w:hAnsi="Arial" w:cs="Arial"/>
-          <w:b/>
-          <w:sz w:val="28"/>
-          <w:szCs w:val="28"/>
-        </w:rPr>
-        <w:t>ojects</w:t>
-      </w:r>
-    </w:p>
-    <w:p>
-      <w:pPr>
+        <w:t>Education</w:t>
+      </w:r>
+    </w:p>
+    <w:p>
+      <w:pPr>
+        <w:pStyle w:val="ListParagraph"/>
         <w:numPr>
           <w:ilvl w:val="0"/>
-          <w:numId w:val="1"/>
+          <w:numId w:val="4"/>
         </w:numPr>
         <w:spacing w:line="276" w:lineRule="auto"/>
         <w:rPr>
-          <w:rFonts w:ascii="Times New Roman" w:eastAsia="Times New Roman" w:hAnsi="Times New Roman" w:cs="Times New Roman"/>
-          <w:b/>
-        </w:rPr>
-      </w:pPr>
-      <w:r>
-        <w:rPr>
-          <w:rFonts w:ascii="Arial" w:eastAsia="Arial" w:hAnsi="Arial" w:cs="Arial"/>
-          <w:b/>
-        </w:rPr>
-        <w:t>Light-Based Alarm Clock - Arduino C++ - 2019</w:t>
-      </w:r>
-    </w:p>
-    <w:p>
-      <w:pPr>
-        <w:spacing w:line="276" w:lineRule="auto"/>
-        <w:ind w:firstLine="360"/>
-        <w:rPr>
-          <w:rFonts w:ascii="Arial" w:eastAsia="Arial" w:hAnsi="Arial" w:cs="Arial"/>
-          <w:sz w:val="22"/>
-          <w:szCs w:val="22"/>
-        </w:rPr>
-      </w:pPr>
-      <w:r>
-        <w:rPr>
-          <w:rFonts w:ascii="Arial" w:eastAsia="Arial" w:hAnsi="Arial" w:cs="Arial"/>
-          <w:sz w:val="22"/>
-          <w:szCs w:val="22"/>
-        </w:rPr>
-        <w:t>Designed an RGB alarm clock which simulates a sunrise at a time defined by the user. By using a simulated sunrise in conjunction with a traditional alarm clock, it can help a person wake up more naturally. I learned UI and product Design while leveraging e</w:t>
-      </w:r>
-      <w:r>
-        <w:rPr>
-          <w:rFonts w:ascii="Arial" w:eastAsia="Arial" w:hAnsi="Arial" w:cs="Arial"/>
-          <w:sz w:val="22"/>
-          <w:szCs w:val="22"/>
-        </w:rPr>
-        <w:t>xisting C++ and electronics skills to make a product which can both increase the productivity and comfort of the user.</w:t>
-      </w:r>
-    </w:p>
-    <w:p>
-      <w:pPr>
-        <w:spacing w:line="276" w:lineRule="auto"/>
-        <w:ind w:firstLine="360"/>
-        <w:rPr>
-          <w:rFonts w:ascii="Arial" w:eastAsia="Arial" w:hAnsi="Arial" w:cs="Arial"/>
-          <w:sz w:val="8"/>
-          <w:szCs w:val="8"/>
-        </w:rPr>
-      </w:pPr>
-    </w:p>
-    <w:p>
-      <w:pPr>
-        <w:spacing w:line="276" w:lineRule="auto"/>
-        <w:ind w:firstLine="360"/>
-        <w:rPr>
-          <w:rFonts w:ascii="Arial" w:eastAsia="Arial" w:hAnsi="Arial" w:cs="Arial"/>
-          <w:sz w:val="8"/>
-          <w:szCs w:val="8"/>
-        </w:rPr>
-      </w:pPr>
-    </w:p>
-    <w:p>
-      <w:pPr>
-        <w:numPr>
-          <w:ilvl w:val="0"/>
-          <w:numId w:val="1"/>
-        </w:numPr>
-        <w:spacing w:line="276" w:lineRule="auto"/>
-        <w:rPr>
-          <w:rFonts w:ascii="Times New Roman" w:eastAsia="Times New Roman" w:hAnsi="Times New Roman" w:cs="Times New Roman"/>
-          <w:b/>
-        </w:rPr>
-      </w:pPr>
-      <w:r>
-        <w:rPr>
-          <w:rFonts w:ascii="Arial" w:eastAsia="Arial" w:hAnsi="Arial" w:cs="Arial"/>
-          <w:b/>
-        </w:rPr>
-        <w:t xml:space="preserve">Racing Game - Java </w:t>
-      </w:r>
-      <w:proofErr w:type="gramStart"/>
-      <w:r>
-        <w:rPr>
-          <w:rFonts w:ascii="Arial" w:eastAsia="Arial" w:hAnsi="Arial" w:cs="Arial"/>
-          <w:b/>
-        </w:rPr>
-        <w:t>-  2017</w:t>
-      </w:r>
-      <w:proofErr w:type="gramEnd"/>
-    </w:p>
-    <w:p>
-      <w:pPr>
-        <w:spacing w:line="276" w:lineRule="auto"/>
-        <w:ind w:firstLine="360"/>
-        <w:rPr>
-          <w:rFonts w:ascii="Arial" w:eastAsia="Arial" w:hAnsi="Arial" w:cs="Arial"/>
-          <w:sz w:val="22"/>
-          <w:szCs w:val="22"/>
-        </w:rPr>
-      </w:pPr>
-      <w:r>
-        <w:rPr>
-          <w:rFonts w:ascii="Arial" w:eastAsia="Arial" w:hAnsi="Arial" w:cs="Arial"/>
-          <w:sz w:val="22"/>
-          <w:szCs w:val="22"/>
-        </w:rPr>
-        <w:t xml:space="preserve">Implemented Linear Algebra and Calculus skills to build a polynomial spline generator which made levels for a racing game. It was a </w:t>
-      </w:r>
-      <w:proofErr w:type="gramStart"/>
-      <w:r>
-        <w:rPr>
-          <w:rFonts w:ascii="Arial" w:eastAsia="Arial" w:hAnsi="Arial" w:cs="Arial"/>
-          <w:sz w:val="22"/>
-          <w:szCs w:val="22"/>
-        </w:rPr>
-        <w:t>large-scale programs</w:t>
-      </w:r>
-      <w:proofErr w:type="gramEnd"/>
-      <w:r>
-        <w:rPr>
-          <w:rFonts w:ascii="Arial" w:eastAsia="Arial" w:hAnsi="Arial" w:cs="Arial"/>
-          <w:sz w:val="22"/>
-          <w:szCs w:val="22"/>
-        </w:rPr>
-        <w:t xml:space="preserve"> with dozens of Classes and a hundred of pages of code.</w:t>
-      </w:r>
-    </w:p>
-    <w:p>
-      <w:pPr>
-        <w:spacing w:line="276" w:lineRule="auto"/>
-        <w:ind w:firstLine="360"/>
-        <w:rPr>
-          <w:rFonts w:ascii="Arial" w:eastAsia="Arial" w:hAnsi="Arial" w:cs="Arial"/>
-          <w:sz w:val="8"/>
-          <w:szCs w:val="8"/>
-        </w:rPr>
-      </w:pPr>
-    </w:p>
-    <w:p>
-      <w:pPr>
-        <w:spacing w:line="276" w:lineRule="auto"/>
-        <w:ind w:firstLine="360"/>
-        <w:rPr>
-          <w:rFonts w:ascii="Arial" w:eastAsia="Arial" w:hAnsi="Arial" w:cs="Arial"/>
-          <w:sz w:val="8"/>
-          <w:szCs w:val="8"/>
-        </w:rPr>
-      </w:pPr>
-    </w:p>
-    <w:p>
-      <w:pPr>
-        <w:spacing w:line="276" w:lineRule="auto"/>
-        <w:rPr>
-          <w:rFonts w:ascii="Arial" w:eastAsia="Arial" w:hAnsi="Arial" w:cs="Arial"/>
-          <w:b/>
-          <w:sz w:val="28"/>
-          <w:szCs w:val="28"/>
-        </w:rPr>
-      </w:pPr>
-      <w:r>
-        <w:rPr>
-          <w:rFonts w:ascii="Arial" w:eastAsia="Arial" w:hAnsi="Arial" w:cs="Arial"/>
-          <w:b/>
-          <w:sz w:val="28"/>
-          <w:szCs w:val="28"/>
-        </w:rPr>
-        <w:t>Education</w:t>
-      </w:r>
-    </w:p>
-    <w:p>
-      <w:pPr>
-        <w:spacing w:line="276" w:lineRule="auto"/>
-        <w:ind w:firstLine="360"/>
-        <w:rPr>
           <w:rFonts w:ascii="Arial" w:eastAsia="Arial" w:hAnsi="Arial" w:cs="Arial"/>
           <w:i/>
           <w:iCs/>
@@ -687,7 +938,7 @@
           <w:i/>
           <w:iCs/>
         </w:rPr>
-        <w:t xml:space="preserve">Bachelor of Science – Computer Science </w:t>
+        <w:t xml:space="preserve">Bachelor of Science </w:t>
       </w:r>
       <w:r>
         <w:rPr>
@@ -695,7 +946,7 @@
           <w:i/>
           <w:iCs/>
         </w:rPr>
-        <w:t>–</w:t>
+        <w:t>in</w:t>
       </w:r>
       <w:r>
         <w:rPr>
@@ -703,7 +954,63 @@
           <w:i/>
           <w:iCs/>
         </w:rPr>
-        <w:t xml:space="preserve"> California State University Long Beach – May 2022</w:t>
+        <w:t xml:space="preserve"> Computer Science – </w:t>
+      </w:r>
+      <w:r>
+        <w:rPr>
+          <w:rFonts w:ascii="Arial" w:eastAsia="Arial" w:hAnsi="Arial" w:cs="Arial"/>
+          <w:i/>
+          <w:iCs/>
+        </w:rPr>
+        <w:t>C.S.U.</w:t>
+      </w:r>
+      <w:r>
+        <w:rPr>
+          <w:rFonts w:ascii="Arial" w:eastAsia="Arial" w:hAnsi="Arial" w:cs="Arial"/>
+          <w:i/>
+          <w:iCs/>
+        </w:rPr>
+        <w:t xml:space="preserve"> Long Beach</w:t>
+      </w:r>
+      <w:r>
+        <w:rPr>
+          <w:rFonts w:ascii="Arial" w:eastAsia="Arial" w:hAnsi="Arial" w:cs="Arial"/>
+          <w:i/>
+          <w:iCs/>
+        </w:rPr>
+        <w:t xml:space="preserve"> </w:t>
+      </w:r>
+      <w:r>
+        <w:rPr>
+          <w:rFonts w:ascii="Arial" w:eastAsia="Arial" w:hAnsi="Arial" w:cs="Arial"/>
+          <w:i/>
+          <w:iCs/>
+        </w:rPr>
+        <w:t>–</w:t>
+      </w:r>
+      <w:r>
+        <w:rPr>
+          <w:rFonts w:ascii="Arial" w:eastAsia="Arial" w:hAnsi="Arial" w:cs="Arial"/>
+          <w:i/>
+          <w:iCs/>
+        </w:rPr>
+        <w:t xml:space="preserve"> </w:t>
+      </w:r>
+      <w:r>
+        <w:rPr>
+          <w:rFonts w:ascii="Arial" w:eastAsia="Arial" w:hAnsi="Arial" w:cs="Arial"/>
+          <w:i/>
+          <w:iCs/>
+        </w:rPr>
+        <w:t>GPA 3.66</w:t>
+      </w:r>
+      <w:r>
+        <w:rPr>
+          <w:rFonts w:ascii="Arial" w:eastAsia="Arial" w:hAnsi="Arial" w:cs="Arial"/>
+          <w:i/>
+          <w:iCs/>
+        </w:rPr>
+        <w:t xml:space="preserve"> – May 2022</w:t>
       </w:r>
     </w:p>
     <w:p>
@@ -1242,6 +1549,232 @@
 <file path=word/numbering.xml><?xml version="1.0" encoding="utf-8"?>
 <w:numbering xmlns:wpc="http://schemas.microsoft.com/office/word/2010/wordprocessingCanvas" xmlns:cx="http://schemas.microsoft.com/office/drawing/2014/chartex" xmlns:cx1="http://schemas.microsoft.com/office/drawing/2015/9/8/chartex" xmlns:cx2="http://schemas.microsoft.com/office/drawing/2015/10/21/chartex" xmlns:cx3="http://schemas.microsoft.com/office/drawing/2016/5/9/chartex" xmlns:cx4="http://schemas.microsoft.com/office/drawing/2016/5/10/chartex" xmlns:cx5="http://schemas.microsoft.com/office/drawing/2016/5/11/chartex" xmlns:cx6="http://schemas.microsoft.com/office/drawing/2016/5/12/chartex" xmlns:cx7="http://schemas.microsoft.com/office/drawing/2016/5/13/chartex" xmlns:cx8="http://schemas.microsoft.com/office/drawing/2016/5/14/chartex" xmlns:mc="http://schemas.openxmlformats.org/markup-compatibility/2006" xmlns:aink="http://schemas.microsoft.com/office/drawing/2016/ink" xmlns:am3d="http://schemas.microsoft.com/office/drawing/2017/model3d" xmlns:o="urn:schemas-microsoft-com:office:office" xmlns:r="http://schemas.openxmlformats.org/officeDocument/2006/relationships" xmlns:m="http://schemas.openxmlformats.org/officeDocument/2006/math" xmlns:v="urn:schemas-microsoft-com:vml" xmlns:wp14="http://schemas.microsoft.com/office/word/2010/wordprocessingDrawing" xmlns:wp="http://schemas.openxmlformats.org/drawingml/2006/wordprocessingDrawing" xmlns:w10="urn:schemas-microsoft-com:office:word" xmlns:w="http://schemas.openxmlformats.org/wordprocessingml/2006/main" xmlns:w14="http://schemas.microsoft.com/office/word/2010/wordml" xmlns:w15="http://schemas.microsoft.com/office/word/2012/wordml" xmlns:w16cex="http://schemas.microsoft.com/office/word/2018/wordml/cex" xmlns:w16cid="http://schemas.microsoft.com/office/word/2016/wordml/cid" xmlns:w16="http://schemas.microsoft.com/office/word/2018/wordml" xmlns:w16se="http://schemas.microsoft.com/office/word/2015/wordml/symex" xmlns:wpg="http://schemas.microsoft.com/office/word/2010/wordprocessingGroup" xmlns:wpi="http://schemas.microsoft.com/office/word/2010/wordprocessingInk" xmlns:wne="http://schemas.microsoft.com/office/word/2006/wordml" xmlns:wps="http://schemas.microsoft.com/office/word/2010/wordprocessingShape" mc:Ignorable="w14 w15 w16se w16cid w16 w16cex wp14">
   <w:abstractNum w:abstractNumId="0" w15:restartNumberingAfterBreak="0">
+    <w:nsid w:val="05595FB9"/>
+    <w:multiLevelType w:val="hybridMultilevel"/>
+    <w:tmpl w:val="E9D8BC2A"/>
+    <w:lvl w:ilvl="0" w:tplc="04090001">
+      <w:start w:val="1"/>
+      <w:numFmt w:val="bullet"/>
+      <w:lvlText w:val=""/>
+      <w:lvlJc w:val="left"/>
+      <w:pPr>
+        <w:ind w:left="720" w:hanging="360"/>
+      </w:pPr>
+      <w:rPr>
+        <w:rFonts w:ascii="Symbol" w:hAnsi="Symbol" w:hint="default"/>
+      </w:rPr>
+    </w:lvl>
+    <w:lvl w:ilvl="1" w:tplc="04090003" w:tentative="1">
+      <w:start w:val="1"/>
+      <w:numFmt w:val="bullet"/>
+      <w:lvlText w:val="o"/>
+      <w:lvlJc w:val="left"/>
+      <w:pPr>
+        <w:ind w:left="1440" w:hanging="360"/>
+      </w:pPr>
+      <w:rPr>
+        <w:rFonts w:ascii="Courier New" w:hAnsi="Courier New" w:cs="Courier New" w:hint="default"/>
+      </w:rPr>
+    </w:lvl>
+    <w:lvl w:ilvl="2" w:tplc="04090005" w:tentative="1">
+      <w:start w:val="1"/>
+      <w:numFmt w:val="bullet"/>
+      <w:lvlText w:val=""/>
+      <w:lvlJc w:val="left"/>
+      <w:pPr>
+        <w:ind w:left="2160" w:hanging="360"/>
+      </w:pPr>
+      <w:rPr>
+        <w:rFonts w:ascii="Wingdings" w:hAnsi="Wingdings" w:hint="default"/>
+      </w:rPr>
+    </w:lvl>
+    <w:lvl w:ilvl="3" w:tplc="04090001" w:tentative="1">
+      <w:start w:val="1"/>
+      <w:numFmt w:val="bullet"/>
+      <w:lvlText w:val=""/>
+      <w:lvlJc w:val="left"/>
+      <w:pPr>
+        <w:ind w:left="2880" w:hanging="360"/>
+      </w:pPr>
+      <w:rPr>
+        <w:rFonts w:ascii="Symbol" w:hAnsi="Symbol" w:hint="default"/>
+      </w:rPr>
+    </w:lvl>
+    <w:lvl w:ilvl="4" w:tplc="04090003" w:tentative="1">
+      <w:start w:val="1"/>
+      <w:numFmt w:val="bullet"/>
+      <w:lvlText w:val="o"/>
+      <w:lvlJc w:val="left"/>
+      <w:pPr>
+        <w:ind w:left="3600" w:hanging="360"/>
+      </w:pPr>
+      <w:rPr>
+        <w:rFonts w:ascii="Courier New" w:hAnsi="Courier New" w:cs="Courier New" w:hint="default"/>
+      </w:rPr>
+    </w:lvl>
+    <w:lvl w:ilvl="5" w:tplc="04090005" w:tentative="1">
+      <w:start w:val="1"/>
+      <w:numFmt w:val="bullet"/>
+      <w:lvlText w:val=""/>
+      <w:lvlJc w:val="left"/>
+      <w:pPr>
+        <w:ind w:left="4320" w:hanging="360"/>
+      </w:pPr>
+      <w:rPr>
+        <w:rFonts w:ascii="Wingdings" w:hAnsi="Wingdings" w:hint="default"/>
+      </w:rPr>
+    </w:lvl>
+    <w:lvl w:ilvl="6" w:tplc="04090001" w:tentative="1">
+      <w:start w:val="1"/>
+      <w:numFmt w:val="bullet"/>
+      <w:lvlText w:val=""/>
+      <w:lvlJc w:val="left"/>
+      <w:pPr>
+        <w:ind w:left="5040" w:hanging="360"/>
+      </w:pPr>
+      <w:rPr>
+        <w:rFonts w:ascii="Symbol" w:hAnsi="Symbol" w:hint="default"/>
+      </w:rPr>
+    </w:lvl>
+    <w:lvl w:ilvl="7" w:tplc="04090003" w:tentative="1">
+      <w:start w:val="1"/>
+      <w:numFmt w:val="bullet"/>
+      <w:lvlText w:val="o"/>
+      <w:lvlJc w:val="left"/>
+      <w:pPr>
+        <w:ind w:left="5760" w:hanging="360"/>
+      </w:pPr>
+      <w:rPr>
+        <w:rFonts w:ascii="Courier New" w:hAnsi="Courier New" w:cs="Courier New" w:hint="default"/>
+      </w:rPr>
+    </w:lvl>
+    <w:lvl w:ilvl="8" w:tplc="04090005" w:tentative="1">
+      <w:start w:val="1"/>
+      <w:numFmt w:val="bullet"/>
+      <w:lvlText w:val=""/>
+      <w:lvlJc w:val="left"/>
+      <w:pPr>
+        <w:ind w:left="6480" w:hanging="360"/>
+      </w:pPr>
+      <w:rPr>
+        <w:rFonts w:ascii="Wingdings" w:hAnsi="Wingdings" w:hint="default"/>
+      </w:rPr>
+    </w:lvl>
+  </w:abstractNum>
+  <w:abstractNum w:abstractNumId="1" w15:restartNumberingAfterBreak="0">
+    <w:nsid w:val="086F434B"/>
+    <w:multiLevelType w:val="hybridMultilevel"/>
+    <w:tmpl w:val="8BA6DE5E"/>
+    <w:lvl w:ilvl="0" w:tplc="04090001">
+      <w:start w:val="1"/>
+      <w:numFmt w:val="bullet"/>
+      <w:lvlText w:val=""/>
+      <w:lvlJc w:val="left"/>
+      <w:pPr>
+        <w:ind w:left="720" w:hanging="360"/>
+      </w:pPr>
+      <w:rPr>
+        <w:rFonts w:ascii="Symbol" w:hAnsi="Symbol" w:hint="default"/>
+      </w:rPr>
+    </w:lvl>
+    <w:lvl w:ilvl="1" w:tplc="04090003" w:tentative="1">
+      <w:start w:val="1"/>
+      <w:numFmt w:val="bullet"/>
+      <w:lvlText w:val="o"/>
+      <w:lvlJc w:val="left"/>
+      <w:pPr>
+        <w:ind w:left="1440" w:hanging="360"/>
+      </w:pPr>
+      <w:rPr>
+        <w:rFonts w:ascii="Courier New" w:hAnsi="Courier New" w:cs="Courier New" w:hint="default"/>
+      </w:rPr>
+    </w:lvl>
+    <w:lvl w:ilvl="2" w:tplc="04090005" w:tentative="1">
+      <w:start w:val="1"/>
+      <w:numFmt w:val="bullet"/>
+      <w:lvlText w:val=""/>
+      <w:lvlJc w:val="left"/>
+      <w:pPr>
+        <w:ind w:left="2160" w:hanging="360"/>
+      </w:pPr>
+      <w:rPr>
+        <w:rFonts w:ascii="Wingdings" w:hAnsi="Wingdings" w:hint="default"/>
+      </w:rPr>
+    </w:lvl>
+    <w:lvl w:ilvl="3" w:tplc="04090001" w:tentative="1">
+      <w:start w:val="1"/>
+      <w:numFmt w:val="bullet"/>
+      <w:lvlText w:val=""/>
+      <w:lvlJc w:val="left"/>
+      <w:pPr>
+        <w:ind w:left="2880" w:hanging="360"/>
+      </w:pPr>
+      <w:rPr>
+        <w:rFonts w:ascii="Symbol" w:hAnsi="Symbol" w:hint="default"/>
+      </w:rPr>
+    </w:lvl>
+    <w:lvl w:ilvl="4" w:tplc="04090003" w:tentative="1">
+      <w:start w:val="1"/>
+      <w:numFmt w:val="bullet"/>
+      <w:lvlText w:val="o"/>
+      <w:lvlJc w:val="left"/>
+      <w:pPr>
+        <w:ind w:left="3600" w:hanging="360"/>
+      </w:pPr>
+      <w:rPr>
+        <w:rFonts w:ascii="Courier New" w:hAnsi="Courier New" w:cs="Courier New" w:hint="default"/>
+      </w:rPr>
+    </w:lvl>
+    <w:lvl w:ilvl="5" w:tplc="04090005" w:tentative="1">
+      <w:start w:val="1"/>
+      <w:numFmt w:val="bullet"/>
+      <w:lvlText w:val=""/>
+      <w:lvlJc w:val="left"/>
+      <w:pPr>
+        <w:ind w:left="4320" w:hanging="360"/>
+      </w:pPr>
+      <w:rPr>
+        <w:rFonts w:ascii="Wingdings" w:hAnsi="Wingdings" w:hint="default"/>
+      </w:rPr>
+    </w:lvl>
+    <w:lvl w:ilvl="6" w:tplc="04090001" w:tentative="1">
+      <w:start w:val="1"/>
+      <w:numFmt w:val="bullet"/>
+      <w:lvlText w:val=""/>
+      <w:lvlJc w:val="left"/>
+      <w:pPr>
+        <w:ind w:left="5040" w:hanging="360"/>
+      </w:pPr>
+      <w:rPr>
+        <w:rFonts w:ascii="Symbol" w:hAnsi="Symbol" w:hint="default"/>
+      </w:rPr>
+    </w:lvl>
+    <w:lvl w:ilvl="7" w:tplc="04090003" w:tentative="1">
+      <w:start w:val="1"/>
+      <w:numFmt w:val="bullet"/>
+      <w:lvlText w:val="o"/>
+      <w:lvlJc w:val="left"/>
+      <w:pPr>
+        <w:ind w:left="5760" w:hanging="360"/>
+      </w:pPr>
+      <w:rPr>
+        <w:rFonts w:ascii="Courier New" w:hAnsi="Courier New" w:cs="Courier New" w:hint="default"/>
+      </w:rPr>
+    </w:lvl>
+    <w:lvl w:ilvl="8" w:tplc="04090005" w:tentative="1">
+      <w:start w:val="1"/>
+      <w:numFmt w:val="bullet"/>
+      <w:lvlText w:val=""/>
+      <w:lvlJc w:val="left"/>
+      <w:pPr>
+        <w:ind w:left="6480" w:hanging="360"/>
+      </w:pPr>
+      <w:rPr>
+        <w:rFonts w:ascii="Wingdings" w:hAnsi="Wingdings" w:hint="default"/>
+      </w:rPr>
+    </w:lvl>
+  </w:abstractNum>
+  <w:abstractNum w:abstractNumId="2" w15:restartNumberingAfterBreak="0">
     <w:nsid w:val="16FB42D2"/>
     <w:multiLevelType w:val="hybridMultilevel"/>
     <w:tmpl w:val="75CA386C"/>
@@ -1354,7 +1887,346 @@
       </w:rPr>
     </w:lvl>
   </w:abstractNum>
-  <w:abstractNum w:abstractNumId="1" w15:restartNumberingAfterBreak="0">
+  <w:abstractNum w:abstractNumId="3" w15:restartNumberingAfterBreak="0">
+    <w:nsid w:val="27CF756B"/>
+    <w:multiLevelType w:val="hybridMultilevel"/>
+    <w:tmpl w:val="DA688378"/>
+    <w:lvl w:ilvl="0" w:tplc="04090001">
+      <w:start w:val="1"/>
+      <w:numFmt w:val="bullet"/>
+      <w:lvlText w:val=""/>
+      <w:lvlJc w:val="left"/>
+      <w:pPr>
+        <w:ind w:left="1080" w:hanging="360"/>
+      </w:pPr>
+      <w:rPr>
+        <w:rFonts w:ascii="Symbol" w:hAnsi="Symbol" w:hint="default"/>
+      </w:rPr>
+    </w:lvl>
+    <w:lvl w:ilvl="1" w:tplc="04090003" w:tentative="1">
+      <w:start w:val="1"/>
+      <w:numFmt w:val="bullet"/>
+      <w:lvlText w:val="o"/>
+      <w:lvlJc w:val="left"/>
+      <w:pPr>
+        <w:ind w:left="1800" w:hanging="360"/>
+      </w:pPr>
+      <w:rPr>
+        <w:rFonts w:ascii="Courier New" w:hAnsi="Courier New" w:cs="Courier New" w:hint="default"/>
+      </w:rPr>
+    </w:lvl>
+    <w:lvl w:ilvl="2" w:tplc="04090005" w:tentative="1">
+      <w:start w:val="1"/>
+      <w:numFmt w:val="bullet"/>
+      <w:lvlText w:val=""/>
+      <w:lvlJc w:val="left"/>
+      <w:pPr>
+        <w:ind w:left="2520" w:hanging="360"/>
+      </w:pPr>
+      <w:rPr>
+        <w:rFonts w:ascii="Wingdings" w:hAnsi="Wingdings" w:hint="default"/>
+      </w:rPr>
+    </w:lvl>
+    <w:lvl w:ilvl="3" w:tplc="04090001" w:tentative="1">
+      <w:start w:val="1"/>
+      <w:numFmt w:val="bullet"/>
+      <w:lvlText w:val=""/>
+      <w:lvlJc w:val="left"/>
+      <w:pPr>
+        <w:ind w:left="3240" w:hanging="360"/>
+      </w:pPr>
+      <w:rPr>
+        <w:rFonts w:ascii="Symbol" w:hAnsi="Symbol" w:hint="default"/>
+      </w:rPr>
+    </w:lvl>
+    <w:lvl w:ilvl="4" w:tplc="04090003" w:tentative="1">
+      <w:start w:val="1"/>
+      <w:numFmt w:val="bullet"/>
+      <w:lvlText w:val="o"/>
+      <w:lvlJc w:val="left"/>
+      <w:pPr>
+        <w:ind w:left="3960" w:hanging="360"/>
+      </w:pPr>
+      <w:rPr>
+        <w:rFonts w:ascii="Courier New" w:hAnsi="Courier New" w:cs="Courier New" w:hint="default"/>
+      </w:rPr>
+    </w:lvl>
+    <w:lvl w:ilvl="5" w:tplc="04090005" w:tentative="1">
+      <w:start w:val="1"/>
+      <w:numFmt w:val="bullet"/>
+      <w:lvlText w:val=""/>
+      <w:lvlJc w:val="left"/>
+      <w:pPr>
+        <w:ind w:left="4680" w:hanging="360"/>
+      </w:pPr>
+      <w:rPr>
+        <w:rFonts w:ascii="Wingdings" w:hAnsi="Wingdings" w:hint="default"/>
+      </w:rPr>
+    </w:lvl>
+    <w:lvl w:ilvl="6" w:tplc="04090001" w:tentative="1">
+      <w:start w:val="1"/>
+      <w:numFmt w:val="bullet"/>
+      <w:lvlText w:val=""/>
+      <w:lvlJc w:val="left"/>
+      <w:pPr>
+        <w:ind w:left="5400" w:hanging="360"/>
+      </w:pPr>
+      <w:rPr>
+        <w:rFonts w:ascii="Symbol" w:hAnsi="Symbol" w:hint="default"/>
+      </w:rPr>
+    </w:lvl>
+    <w:lvl w:ilvl="7" w:tplc="04090003" w:tentative="1">
+      <w:start w:val="1"/>
+      <w:numFmt w:val="bullet"/>
+      <w:lvlText w:val="o"/>
+      <w:lvlJc w:val="left"/>
+      <w:pPr>
+        <w:ind w:left="6120" w:hanging="360"/>
+      </w:pPr>
+      <w:rPr>
+        <w:rFonts w:ascii="Courier New" w:hAnsi="Courier New" w:cs="Courier New" w:hint="default"/>
+      </w:rPr>
+    </w:lvl>
+    <w:lvl w:ilvl="8" w:tplc="04090005" w:tentative="1">
+      <w:start w:val="1"/>
+      <w:numFmt w:val="bullet"/>
+      <w:lvlText w:val=""/>
+      <w:lvlJc w:val="left"/>
+      <w:pPr>
+        <w:ind w:left="6840" w:hanging="360"/>
+      </w:pPr>
+      <w:rPr>
+        <w:rFonts w:ascii="Wingdings" w:hAnsi="Wingdings" w:hint="default"/>
+      </w:rPr>
+    </w:lvl>
+  </w:abstractNum>
+  <w:abstractNum w:abstractNumId="4" w15:restartNumberingAfterBreak="0">
+    <w:nsid w:val="2B366DC6"/>
+    <w:multiLevelType w:val="hybridMultilevel"/>
+    <w:tmpl w:val="458ECDB0"/>
+    <w:lvl w:ilvl="0" w:tplc="04090001">
+      <w:start w:val="1"/>
+      <w:numFmt w:val="bullet"/>
+      <w:lvlText w:val=""/>
+      <w:lvlJc w:val="left"/>
+      <w:pPr>
+        <w:ind w:left="720" w:hanging="360"/>
+      </w:pPr>
+      <w:rPr>
+        <w:rFonts w:ascii="Symbol" w:hAnsi="Symbol" w:hint="default"/>
+      </w:rPr>
+    </w:lvl>
+    <w:lvl w:ilvl="1" w:tplc="04090003" w:tentative="1">
+      <w:start w:val="1"/>
+      <w:numFmt w:val="bullet"/>
+      <w:lvlText w:val="o"/>
+      <w:lvlJc w:val="left"/>
+      <w:pPr>
+        <w:ind w:left="1440" w:hanging="360"/>
+      </w:pPr>
+      <w:rPr>
+        <w:rFonts w:ascii="Courier New" w:hAnsi="Courier New" w:cs="Courier New" w:hint="default"/>
+      </w:rPr>
+    </w:lvl>
+    <w:lvl w:ilvl="2" w:tplc="04090005" w:tentative="1">
+      <w:start w:val="1"/>
+      <w:numFmt w:val="bullet"/>
+      <w:lvlText w:val=""/>
+      <w:lvlJc w:val="left"/>
+      <w:pPr>
+        <w:ind w:left="2160" w:hanging="360"/>
+      </w:pPr>
+      <w:rPr>
+        <w:rFonts w:ascii="Wingdings" w:hAnsi="Wingdings" w:hint="default"/>
+      </w:rPr>
+    </w:lvl>
+    <w:lvl w:ilvl="3" w:tplc="04090001" w:tentative="1">
+      <w:start w:val="1"/>
+      <w:numFmt w:val="bullet"/>
+      <w:lvlText w:val=""/>
+      <w:lvlJc w:val="left"/>
+      <w:pPr>
+        <w:ind w:left="2880" w:hanging="360"/>
+      </w:pPr>
+      <w:rPr>
+        <w:rFonts w:ascii="Symbol" w:hAnsi="Symbol" w:hint="default"/>
+      </w:rPr>
+    </w:lvl>
+    <w:lvl w:ilvl="4" w:tplc="04090003" w:tentative="1">
+      <w:start w:val="1"/>
+      <w:numFmt w:val="bullet"/>
+      <w:lvlText w:val="o"/>
+      <w:lvlJc w:val="left"/>
+      <w:pPr>
+        <w:ind w:left="3600" w:hanging="360"/>
+      </w:pPr>
+      <w:rPr>
+        <w:rFonts w:ascii="Courier New" w:hAnsi="Courier New" w:cs="Courier New" w:hint="default"/>
+      </w:rPr>
+    </w:lvl>
+    <w:lvl w:ilvl="5" w:tplc="04090005" w:tentative="1">
+      <w:start w:val="1"/>
+      <w:numFmt w:val="bullet"/>
+      <w:lvlText w:val=""/>
+      <w:lvlJc w:val="left"/>
+      <w:pPr>
+        <w:ind w:left="4320" w:hanging="360"/>
+      </w:pPr>
+      <w:rPr>
+        <w:rFonts w:ascii="Wingdings" w:hAnsi="Wingdings" w:hint="default"/>
+      </w:rPr>
+    </w:lvl>
+    <w:lvl w:ilvl="6" w:tplc="04090001" w:tentative="1">
+      <w:start w:val="1"/>
+      <w:numFmt w:val="bullet"/>
+      <w:lvlText w:val=""/>
+      <w:lvlJc w:val="left"/>
+      <w:pPr>
+        <w:ind w:left="5040" w:hanging="360"/>
+      </w:pPr>
+      <w:rPr>
+        <w:rFonts w:ascii="Symbol" w:hAnsi="Symbol" w:hint="default"/>
+      </w:rPr>
+    </w:lvl>
+    <w:lvl w:ilvl="7" w:tplc="04090003" w:tentative="1">
+      <w:start w:val="1"/>
+      <w:numFmt w:val="bullet"/>
+      <w:lvlText w:val="o"/>
+      <w:lvlJc w:val="left"/>
+      <w:pPr>
+        <w:ind w:left="5760" w:hanging="360"/>
+      </w:pPr>
+      <w:rPr>
+        <w:rFonts w:ascii="Courier New" w:hAnsi="Courier New" w:cs="Courier New" w:hint="default"/>
+      </w:rPr>
+    </w:lvl>
+    <w:lvl w:ilvl="8" w:tplc="04090005" w:tentative="1">
+      <w:start w:val="1"/>
+      <w:numFmt w:val="bullet"/>
+      <w:lvlText w:val=""/>
+      <w:lvlJc w:val="left"/>
+      <w:pPr>
+        <w:ind w:left="6480" w:hanging="360"/>
+      </w:pPr>
+      <w:rPr>
+        <w:rFonts w:ascii="Wingdings" w:hAnsi="Wingdings" w:hint="default"/>
+      </w:rPr>
+    </w:lvl>
+  </w:abstractNum>
+  <w:abstractNum w:abstractNumId="5" w15:restartNumberingAfterBreak="0">
+    <w:nsid w:val="3FC64FD9"/>
+    <w:multiLevelType w:val="hybridMultilevel"/>
+    <w:tmpl w:val="EAA0B9A4"/>
+    <w:lvl w:ilvl="0" w:tplc="04090001">
+      <w:start w:val="1"/>
+      <w:numFmt w:val="bullet"/>
+      <w:lvlText w:val=""/>
+      <w:lvlJc w:val="left"/>
+      <w:pPr>
+        <w:ind w:left="720" w:hanging="360"/>
+      </w:pPr>
+      <w:rPr>
+        <w:rFonts w:ascii="Symbol" w:hAnsi="Symbol" w:hint="default"/>
+      </w:rPr>
+    </w:lvl>
+    <w:lvl w:ilvl="1" w:tplc="04090003" w:tentative="1">
+      <w:start w:val="1"/>
+      <w:numFmt w:val="bullet"/>
+      <w:lvlText w:val="o"/>
+      <w:lvlJc w:val="left"/>
+      <w:pPr>
+        <w:ind w:left="1440" w:hanging="360"/>
+      </w:pPr>
+      <w:rPr>
+        <w:rFonts w:ascii="Courier New" w:hAnsi="Courier New" w:cs="Courier New" w:hint="default"/>
+      </w:rPr>
+    </w:lvl>
+    <w:lvl w:ilvl="2" w:tplc="04090005" w:tentative="1">
+      <w:start w:val="1"/>
+      <w:numFmt w:val="bullet"/>
+      <w:lvlText w:val=""/>
+      <w:lvlJc w:val="left"/>
+      <w:pPr>
+        <w:ind w:left="2160" w:hanging="360"/>
+      </w:pPr>
+      <w:rPr>
+        <w:rFonts w:ascii="Wingdings" w:hAnsi="Wingdings" w:hint="default"/>
+      </w:rPr>
+    </w:lvl>
+    <w:lvl w:ilvl="3" w:tplc="04090001" w:tentative="1">
+      <w:start w:val="1"/>
+      <w:numFmt w:val="bullet"/>
+      <w:lvlText w:val=""/>
+      <w:lvlJc w:val="left"/>
+      <w:pPr>
+        <w:ind w:left="2880" w:hanging="360"/>
+      </w:pPr>
+      <w:rPr>
+        <w:rFonts w:ascii="Symbol" w:hAnsi="Symbol" w:hint="default"/>
+      </w:rPr>
+    </w:lvl>
+    <w:lvl w:ilvl="4" w:tplc="04090003" w:tentative="1">
+      <w:start w:val="1"/>
+      <w:numFmt w:val="bullet"/>
+      <w:lvlText w:val="o"/>
+      <w:lvlJc w:val="left"/>
+      <w:pPr>
+        <w:ind w:left="3600" w:hanging="360"/>
+      </w:pPr>
+      <w:rPr>
+        <w:rFonts w:ascii="Courier New" w:hAnsi="Courier New" w:cs="Courier New" w:hint="default"/>
+      </w:rPr>
+    </w:lvl>
+    <w:lvl w:ilvl="5" w:tplc="04090005" w:tentative="1">
+      <w:start w:val="1"/>
+      <w:numFmt w:val="bullet"/>
+      <w:lvlText w:val=""/>
+      <w:lvlJc w:val="left"/>
+      <w:pPr>
+        <w:ind w:left="4320" w:hanging="360"/>
+      </w:pPr>
+      <w:rPr>
+        <w:rFonts w:ascii="Wingdings" w:hAnsi="Wingdings" w:hint="default"/>
+      </w:rPr>
+    </w:lvl>
+    <w:lvl w:ilvl="6" w:tplc="04090001" w:tentative="1">
+      <w:start w:val="1"/>
+      <w:numFmt w:val="bullet"/>
+      <w:lvlText w:val=""/>
+      <w:lvlJc w:val="left"/>
+      <w:pPr>
+        <w:ind w:left="5040" w:hanging="360"/>
+      </w:pPr>
+      <w:rPr>
+        <w:rFonts w:ascii="Symbol" w:hAnsi="Symbol" w:hint="default"/>
+      </w:rPr>
+    </w:lvl>
+    <w:lvl w:ilvl="7" w:tplc="04090003" w:tentative="1">
+      <w:start w:val="1"/>
+      <w:numFmt w:val="bullet"/>
+      <w:lvlText w:val="o"/>
+      <w:lvlJc w:val="left"/>
+      <w:pPr>
+        <w:ind w:left="5760" w:hanging="360"/>
+      </w:pPr>
+      <w:rPr>
+        <w:rFonts w:ascii="Courier New" w:hAnsi="Courier New" w:cs="Courier New" w:hint="default"/>
+      </w:rPr>
+    </w:lvl>
+    <w:lvl w:ilvl="8" w:tplc="04090005" w:tentative="1">
+      <w:start w:val="1"/>
+      <w:numFmt w:val="bullet"/>
+      <w:lvlText w:val=""/>
+      <w:lvlJc w:val="left"/>
+      <w:pPr>
+        <w:ind w:left="6480" w:hanging="360"/>
+      </w:pPr>
+      <w:rPr>
+        <w:rFonts w:ascii="Wingdings" w:hAnsi="Wingdings" w:hint="default"/>
+      </w:rPr>
+    </w:lvl>
+  </w:abstractNum>
+  <w:abstractNum w:abstractNumId="6" w15:restartNumberingAfterBreak="0">
     <w:nsid w:val="56A243F8"/>
     <w:multiLevelType w:val="multilevel"/>
     <w:tmpl w:val="986A8720"/>
@@ -1467,7 +2339,7 @@
       </w:rPr>
     </w:lvl>
   </w:abstractNum>
-  <w:abstractNum w:abstractNumId="2" w15:restartNumberingAfterBreak="0">
+  <w:abstractNum w:abstractNumId="7" w15:restartNumberingAfterBreak="0">
     <w:nsid w:val="6E272D50"/>
     <w:multiLevelType w:val="hybridMultilevel"/>
     <w:tmpl w:val="124428F8"/>
@@ -1581,13 +2453,28 @@
     </w:lvl>
   </w:abstractNum>
   <w:num w:numId="1">
+    <w:abstractNumId w:val="6"/>
+  </w:num>
+  <w:num w:numId="2">
+    <w:abstractNumId w:val="7"/>
+  </w:num>
+  <w:num w:numId="3">
+    <w:abstractNumId w:val="2"/>
+  </w:num>
+  <w:num w:numId="4">
+    <w:abstractNumId w:val="0"/>
+  </w:num>
+  <w:num w:numId="5">
+    <w:abstractNumId w:val="5"/>
+  </w:num>
+  <w:num w:numId="6">
     <w:abstractNumId w:val="1"/>
   </w:num>
-  <w:num w:numId="2">
-    <w:abstractNumId w:val="2"/>
+  <w:num w:numId="7">
+    <w:abstractNumId w:val="3"/>
   </w:num>
-  <w:num w:numId="3">
-    <w:abstractNumId w:val="0"/>
+  <w:num w:numId="8">
+    <w:abstractNumId w:val="4"/>
   </w:num>
 </w:numbering>
 </file>

</xml_diff>

<commit_message>
This looks good for a non-hardware job
</commit_message>
<xml_diff>
--- a/Professional Resume 2022 Jacob Waters.docx
+++ b/Professional Resume 2022 Jacob Waters.docx
@@ -4,33 +4,146 @@
   <w:body>
     <w:p>
       <w:pPr>
-        <w:jc w:val="center"/>
-        <w:rPr>
-          <w:rFonts w:ascii="Arial" w:eastAsia="Arial" w:hAnsi="Arial" w:cs="Arial"/>
-          <w:sz w:val="32"/>
-          <w:szCs w:val="32"/>
-        </w:rPr>
-      </w:pPr>
-      <w:r>
-        <w:rPr>
-          <w:rFonts w:ascii="Arial" w:eastAsia="Arial" w:hAnsi="Arial" w:cs="Arial"/>
-          <w:sz w:val="32"/>
-          <w:szCs w:val="32"/>
-        </w:rPr>
-        <w:t xml:space="preserve">Jacob Waters </w:t>
-      </w:r>
-    </w:p>
-    <w:p>
-      <w:pPr>
         <w:pBdr>
           <w:bottom w:val="single" w:sz="18" w:space="0" w:color="000000"/>
         </w:pBdr>
         <w:spacing w:line="360" w:lineRule="auto"/>
-        <w:jc w:val="center"/>
         <w:rPr>
           <w:rFonts w:ascii="Arial" w:eastAsia="Arial" w:hAnsi="Arial" w:cs="Arial"/>
           <w:sz w:val="32"/>
           <w:szCs w:val="32"/>
+        </w:rPr>
+      </w:pPr>
+      <w:r>
+        <w:rPr>
+          <w:rFonts w:ascii="Arial" w:eastAsia="Arial" w:hAnsi="Arial" w:cs="Arial"/>
+          <w:sz w:val="32"/>
+          <w:szCs w:val="32"/>
+        </w:rPr>
+        <w:t>Jacob Waters</w:t>
+      </w:r>
+    </w:p>
+    <w:p>
+      <w:pPr>
+        <w:pBdr>
+          <w:bottom w:val="single" w:sz="18" w:space="0" w:color="000000"/>
+        </w:pBdr>
+        <w:spacing w:line="360" w:lineRule="auto"/>
+        <w:rPr>
+          <w:rFonts w:ascii="Arial" w:eastAsia="Arial" w:hAnsi="Arial" w:cs="Arial"/>
+          <w:sz w:val="22"/>
+          <w:szCs w:val="22"/>
+        </w:rPr>
+      </w:pPr>
+      <w:r>
+        <w:rPr>
+          <w:rFonts w:ascii="Arial" w:eastAsia="Arial" w:hAnsi="Arial" w:cs="Arial"/>
+          <w:sz w:val="22"/>
+          <w:szCs w:val="22"/>
+        </w:rPr>
+        <w:t>A combination of strong</w:t>
+      </w:r>
+      <w:r>
+        <w:rPr>
+          <w:rFonts w:ascii="Arial" w:eastAsia="Arial" w:hAnsi="Arial" w:cs="Arial"/>
+          <w:sz w:val="22"/>
+          <w:szCs w:val="22"/>
+        </w:rPr>
+        <w:t xml:space="preserve"> creative</w:t>
+      </w:r>
+      <w:r>
+        <w:rPr>
+          <w:rFonts w:ascii="Arial" w:eastAsia="Arial" w:hAnsi="Arial" w:cs="Arial"/>
+          <w:sz w:val="22"/>
+          <w:szCs w:val="22"/>
+        </w:rPr>
+        <w:t xml:space="preserve"> intuition, solid Linear Algebra</w:t>
+      </w:r>
+      <w:r>
+        <w:rPr>
+          <w:rFonts w:ascii="Arial" w:eastAsia="Arial" w:hAnsi="Arial" w:cs="Arial"/>
+          <w:sz w:val="22"/>
+          <w:szCs w:val="22"/>
+        </w:rPr>
+        <w:t>,</w:t>
+      </w:r>
+      <w:r>
+        <w:rPr>
+          <w:rFonts w:ascii="Arial" w:eastAsia="Arial" w:hAnsi="Arial" w:cs="Arial"/>
+          <w:sz w:val="22"/>
+          <w:szCs w:val="22"/>
+        </w:rPr>
+        <w:t xml:space="preserve"> Calculus</w:t>
+      </w:r>
+      <w:r>
+        <w:rPr>
+          <w:rFonts w:ascii="Arial" w:eastAsia="Arial" w:hAnsi="Arial" w:cs="Arial"/>
+          <w:sz w:val="22"/>
+          <w:szCs w:val="22"/>
+        </w:rPr>
+        <w:t xml:space="preserve">, and </w:t>
+      </w:r>
+      <w:proofErr w:type="gramStart"/>
+      <w:r>
+        <w:rPr>
+          <w:rFonts w:ascii="Arial" w:eastAsia="Arial" w:hAnsi="Arial" w:cs="Arial"/>
+          <w:sz w:val="22"/>
+          <w:szCs w:val="22"/>
+        </w:rPr>
+        <w:t>A</w:t>
+      </w:r>
+      <w:r>
+        <w:rPr>
+          <w:rFonts w:ascii="Arial" w:eastAsia="Arial" w:hAnsi="Arial" w:cs="Arial"/>
+          <w:sz w:val="22"/>
+          <w:szCs w:val="22"/>
+        </w:rPr>
+        <w:t>lgorithms</w:t>
+      </w:r>
+      <w:proofErr w:type="gramEnd"/>
+      <w:r>
+        <w:rPr>
+          <w:rFonts w:ascii="Arial" w:eastAsia="Arial" w:hAnsi="Arial" w:cs="Arial"/>
+          <w:sz w:val="22"/>
+          <w:szCs w:val="22"/>
+        </w:rPr>
+        <w:t xml:space="preserve"> fundamentals</w:t>
+      </w:r>
+      <w:r>
+        <w:rPr>
+          <w:rFonts w:ascii="Arial" w:eastAsia="Arial" w:hAnsi="Arial" w:cs="Arial"/>
+          <w:sz w:val="22"/>
+          <w:szCs w:val="22"/>
+        </w:rPr>
+        <w:t>, innate curiosity,</w:t>
+      </w:r>
+      <w:r>
+        <w:rPr>
+          <w:rFonts w:ascii="Arial" w:eastAsia="Arial" w:hAnsi="Arial" w:cs="Arial"/>
+          <w:sz w:val="22"/>
+          <w:szCs w:val="22"/>
+        </w:rPr>
+        <w:t xml:space="preserve"> and an emphasis on beautiful, scalable code</w:t>
+      </w:r>
+      <w:r>
+        <w:rPr>
+          <w:rFonts w:ascii="Arial" w:eastAsia="Arial" w:hAnsi="Arial" w:cs="Arial"/>
+          <w:sz w:val="22"/>
+          <w:szCs w:val="22"/>
+        </w:rPr>
+        <w:t xml:space="preserve"> make me a solid candidate for any creative role.</w:t>
+      </w:r>
+    </w:p>
+    <w:p>
+      <w:pPr>
+        <w:pBdr>
+          <w:bottom w:val="single" w:sz="18" w:space="0" w:color="000000"/>
+        </w:pBdr>
+        <w:spacing w:line="360" w:lineRule="auto"/>
+        <w:rPr>
+          <w:rFonts w:ascii="Arial" w:eastAsia="Arial" w:hAnsi="Arial" w:cs="Arial"/>
+          <w:sz w:val="22"/>
+          <w:szCs w:val="22"/>
         </w:rPr>
         <w:sectPr>
           <w:headerReference w:type="default" r:id="rId8"/>
@@ -40,14 +153,6 @@
           <w:cols w:space="720"/>
         </w:sectPr>
       </w:pPr>
-      <w:r>
-        <w:rPr>
-          <w:rFonts w:ascii="Arial" w:eastAsia="Arial" w:hAnsi="Arial" w:cs="Arial"/>
-          <w:sz w:val="32"/>
-          <w:szCs w:val="32"/>
-        </w:rPr>
-        <w:t>Computer Science B.S.</w:t>
-      </w:r>
     </w:p>
     <w:p>
       <w:pPr>
@@ -246,28 +351,43 @@
         <w:spacing w:line="276" w:lineRule="auto"/>
         <w:rPr>
           <w:rFonts w:ascii="Arial" w:eastAsia="Arial" w:hAnsi="Arial" w:cs="Arial"/>
-          <w:color w:val="000000"/>
-          <w:sz w:val="22"/>
-          <w:szCs w:val="22"/>
-        </w:rPr>
-      </w:pPr>
-      <w:r>
-        <w:rPr>
-          <w:rFonts w:ascii="Arial" w:eastAsia="Arial" w:hAnsi="Arial" w:cs="Arial"/>
-          <w:color w:val="000000"/>
-          <w:sz w:val="22"/>
-          <w:szCs w:val="22"/>
-        </w:rPr>
-        <w:t>A</w:t>
-      </w:r>
-      <w:r>
-        <w:rPr>
-          <w:rFonts w:ascii="Arial" w:eastAsia="Arial" w:hAnsi="Arial" w:cs="Arial"/>
-          <w:color w:val="000000"/>
-          <w:sz w:val="22"/>
-          <w:szCs w:val="22"/>
-        </w:rPr>
-        <w:t>pplications include packing 8 Booleans per byte, and integers with custom bit-widths</w:t>
+          <w:i/>
+          <w:iCs/>
+        </w:rPr>
+      </w:pPr>
+      <w:r>
+        <w:rPr>
+          <w:rFonts w:ascii="Arial" w:eastAsia="Arial" w:hAnsi="Arial" w:cs="Arial"/>
+        </w:rPr>
+        <w:t xml:space="preserve">Won </w:t>
+      </w:r>
+      <w:r>
+        <w:rPr>
+          <w:rFonts w:ascii="Arial" w:eastAsia="Arial" w:hAnsi="Arial" w:cs="Arial"/>
+          <w:b/>
+          <w:bCs/>
+          <w:i/>
+          <w:iCs/>
+        </w:rPr>
+        <w:t>Most Innovative</w:t>
+      </w:r>
+      <w:r>
+        <w:rPr>
+          <w:rFonts w:ascii="Arial" w:eastAsia="Arial" w:hAnsi="Arial" w:cs="Arial"/>
+        </w:rPr>
+        <w:t xml:space="preserve"> senior project and $1000 </w:t>
+      </w:r>
+      <w:r>
+        <w:rPr>
+          <w:rFonts w:ascii="Arial" w:eastAsia="Arial" w:hAnsi="Arial" w:cs="Arial"/>
+        </w:rPr>
+        <w:t>for team as</w:t>
+      </w:r>
+      <w:r>
+        <w:rPr>
+          <w:rFonts w:ascii="Arial" w:eastAsia="Arial" w:hAnsi="Arial" w:cs="Arial"/>
+        </w:rPr>
+        <w:t xml:space="preserve"> main presenter at Senior Expo</w:t>
       </w:r>
     </w:p>
     <w:p>
@@ -401,7 +521,6 @@
     <w:p>
       <w:pPr>
         <w:spacing w:line="276" w:lineRule="auto"/>
-        <w:ind w:left="360" w:firstLine="360"/>
         <w:rPr>
           <w:rFonts w:ascii="Arial" w:eastAsia="Arial" w:hAnsi="Arial" w:cs="Arial"/>
           <w:color w:val="000000"/>
@@ -688,7 +807,7 @@
           <w:sz w:val="22"/>
           <w:szCs w:val="22"/>
         </w:rPr>
-        <w:t xml:space="preserve">Worked with my </w:t>
+        <w:t xml:space="preserve">Designed raised camera mount to allow for the </w:t>
       </w:r>
       <w:proofErr w:type="gramStart"/>
       <w:r>
@@ -697,7 +816,7 @@
           <w:sz w:val="22"/>
           <w:szCs w:val="22"/>
         </w:rPr>
-        <w:t>Principle</w:t>
+        <w:t>robots</w:t>
       </w:r>
       <w:proofErr w:type="gramEnd"/>
       <w:r>
@@ -706,12 +825,467 @@
           <w:sz w:val="22"/>
           <w:szCs w:val="22"/>
         </w:rPr>
-        <w:t xml:space="preserve"> Investigator to debug hardware/software issues </w:t>
+        <w:t xml:space="preserve"> computer vision capabilities</w:t>
+      </w:r>
+    </w:p>
+    <w:p>
+      <w:pPr>
+        <w:rPr>
+          <w:rFonts w:ascii="Arial" w:eastAsia="Arial" w:hAnsi="Arial" w:cs="Arial"/>
+          <w:b/>
+          <w:sz w:val="14"/>
+          <w:szCs w:val="14"/>
+        </w:rPr>
+      </w:pPr>
+    </w:p>
+    <w:p>
+      <w:pPr>
+        <w:spacing w:line="360" w:lineRule="auto"/>
+        <w:rPr>
+          <w:rFonts w:ascii="Arial" w:eastAsia="Arial" w:hAnsi="Arial" w:cs="Arial"/>
+          <w:b/>
+          <w:sz w:val="28"/>
+          <w:szCs w:val="28"/>
+        </w:rPr>
+      </w:pPr>
+      <w:r>
+        <w:rPr>
+          <w:rFonts w:ascii="Arial" w:eastAsia="Arial" w:hAnsi="Arial" w:cs="Arial"/>
+          <w:b/>
+          <w:sz w:val="28"/>
+          <w:szCs w:val="28"/>
+        </w:rPr>
+        <w:t>Projects</w:t>
       </w:r>
     </w:p>
     <w:p>
       <w:pPr>
         <w:spacing w:line="276" w:lineRule="auto"/>
+        <w:rPr>
+          <w:rFonts w:ascii="Times New Roman" w:eastAsia="Times New Roman" w:hAnsi="Times New Roman" w:cs="Times New Roman"/>
+          <w:b/>
+        </w:rPr>
+      </w:pPr>
+      <w:r>
+        <w:rPr>
+          <w:rFonts w:ascii="Arial" w:eastAsia="Arial" w:hAnsi="Arial" w:cs="Arial"/>
+          <w:b/>
+        </w:rPr>
+        <w:t>Convolutional Neural Network - Python - 2022</w:t>
+      </w:r>
+    </w:p>
+    <w:p>
+      <w:pPr>
+        <w:pStyle w:val="ListParagraph"/>
+        <w:numPr>
+          <w:ilvl w:val="0"/>
+          <w:numId w:val="9"/>
+        </w:numPr>
+        <w:spacing w:line="276" w:lineRule="auto"/>
+        <w:rPr>
+          <w:rFonts w:ascii="Arial" w:eastAsia="Arial" w:hAnsi="Arial" w:cs="Arial"/>
+          <w:sz w:val="22"/>
+          <w:szCs w:val="22"/>
+        </w:rPr>
+      </w:pPr>
+      <w:r>
+        <w:rPr>
+          <w:rFonts w:ascii="Arial" w:eastAsia="Arial" w:hAnsi="Arial" w:cs="Arial"/>
+          <w:sz w:val="22"/>
+          <w:szCs w:val="22"/>
+        </w:rPr>
+        <w:t xml:space="preserve">Designed </w:t>
+      </w:r>
+      <w:r>
+        <w:rPr>
+          <w:rFonts w:ascii="Arial" w:eastAsia="Arial" w:hAnsi="Arial" w:cs="Arial"/>
+          <w:sz w:val="22"/>
+          <w:szCs w:val="22"/>
+        </w:rPr>
+        <w:t>a 10-class image recognition classifier</w:t>
+      </w:r>
+      <w:r>
+        <w:rPr>
+          <w:rFonts w:ascii="Arial" w:eastAsia="Arial" w:hAnsi="Arial" w:cs="Arial"/>
+          <w:sz w:val="22"/>
+          <w:szCs w:val="22"/>
+        </w:rPr>
+        <w:t xml:space="preserve"> with a 96.5% validation accuracy</w:t>
+      </w:r>
+      <w:r>
+        <w:rPr>
+          <w:rFonts w:ascii="Arial" w:eastAsia="Arial" w:hAnsi="Arial" w:cs="Arial"/>
+          <w:sz w:val="22"/>
+          <w:szCs w:val="22"/>
+        </w:rPr>
+        <w:t xml:space="preserve"> using </w:t>
+      </w:r>
+      <w:proofErr w:type="spellStart"/>
+      <w:r>
+        <w:rPr>
+          <w:rFonts w:ascii="Arial" w:eastAsia="Arial" w:hAnsi="Arial" w:cs="Arial"/>
+          <w:b/>
+          <w:bCs/>
+          <w:sz w:val="22"/>
+          <w:szCs w:val="22"/>
+        </w:rPr>
+        <w:t>Keras</w:t>
+      </w:r>
+      <w:proofErr w:type="spellEnd"/>
+      <w:r>
+        <w:rPr>
+          <w:rFonts w:ascii="Arial" w:eastAsia="Arial" w:hAnsi="Arial" w:cs="Arial"/>
+          <w:b/>
+          <w:bCs/>
+          <w:sz w:val="22"/>
+          <w:szCs w:val="22"/>
+        </w:rPr>
+        <w:t xml:space="preserve"> </w:t>
+      </w:r>
+    </w:p>
+    <w:p>
+      <w:pPr>
+        <w:pStyle w:val="ListParagraph"/>
+        <w:numPr>
+          <w:ilvl w:val="0"/>
+          <w:numId w:val="9"/>
+        </w:numPr>
+        <w:spacing w:line="276" w:lineRule="auto"/>
+        <w:rPr>
+          <w:rFonts w:ascii="Arial" w:eastAsia="Arial" w:hAnsi="Arial" w:cs="Arial"/>
+          <w:sz w:val="22"/>
+          <w:szCs w:val="22"/>
+        </w:rPr>
+      </w:pPr>
+      <w:r>
+        <w:rPr>
+          <w:rFonts w:ascii="Arial" w:eastAsia="Arial" w:hAnsi="Arial" w:cs="Arial"/>
+          <w:sz w:val="22"/>
+          <w:szCs w:val="22"/>
+        </w:rPr>
+        <w:t xml:space="preserve">Configured a local Linux installation to run </w:t>
+      </w:r>
+      <w:r>
+        <w:rPr>
+          <w:rFonts w:ascii="Arial" w:eastAsia="Arial" w:hAnsi="Arial" w:cs="Arial"/>
+          <w:b/>
+          <w:bCs/>
+          <w:sz w:val="22"/>
+          <w:szCs w:val="22"/>
+        </w:rPr>
+        <w:t>TensorFlow</w:t>
+      </w:r>
+      <w:r>
+        <w:rPr>
+          <w:rFonts w:ascii="Arial" w:eastAsia="Arial" w:hAnsi="Arial" w:cs="Arial"/>
+          <w:b/>
+          <w:bCs/>
+          <w:sz w:val="22"/>
+          <w:szCs w:val="22"/>
+        </w:rPr>
+        <w:t xml:space="preserve"> GPU</w:t>
+      </w:r>
+      <w:r>
+        <w:rPr>
+          <w:rFonts w:ascii="Arial" w:eastAsia="Arial" w:hAnsi="Arial" w:cs="Arial"/>
+          <w:sz w:val="22"/>
+          <w:szCs w:val="22"/>
+        </w:rPr>
+        <w:t xml:space="preserve"> via locally hosted </w:t>
+      </w:r>
+      <w:r>
+        <w:rPr>
+          <w:rFonts w:ascii="Arial" w:eastAsia="Arial" w:hAnsi="Arial" w:cs="Arial"/>
+          <w:b/>
+          <w:bCs/>
+          <w:sz w:val="22"/>
+          <w:szCs w:val="22"/>
+        </w:rPr>
+        <w:t>Jupyter Notebook</w:t>
+      </w:r>
+    </w:p>
+    <w:p>
+      <w:pPr>
+        <w:pStyle w:val="ListParagraph"/>
+        <w:numPr>
+          <w:ilvl w:val="0"/>
+          <w:numId w:val="9"/>
+        </w:numPr>
+        <w:spacing w:line="276" w:lineRule="auto"/>
+        <w:rPr>
+          <w:rFonts w:ascii="Arial" w:eastAsia="Arial" w:hAnsi="Arial" w:cs="Arial"/>
+          <w:sz w:val="22"/>
+          <w:szCs w:val="22"/>
+        </w:rPr>
+      </w:pPr>
+      <w:r>
+        <w:rPr>
+          <w:rFonts w:ascii="Arial" w:eastAsia="Arial" w:hAnsi="Arial" w:cs="Arial"/>
+          <w:sz w:val="22"/>
+          <w:szCs w:val="22"/>
+        </w:rPr>
+        <w:t xml:space="preserve">Used a </w:t>
+      </w:r>
+      <w:r>
+        <w:rPr>
+          <w:rFonts w:ascii="Arial" w:eastAsia="Arial" w:hAnsi="Arial" w:cs="Arial"/>
+          <w:b/>
+          <w:bCs/>
+          <w:sz w:val="22"/>
+          <w:szCs w:val="22"/>
+        </w:rPr>
+        <w:t>Docker Container</w:t>
+      </w:r>
+      <w:r>
+        <w:rPr>
+          <w:rFonts w:ascii="Arial" w:eastAsia="Arial" w:hAnsi="Arial" w:cs="Arial"/>
+          <w:sz w:val="22"/>
+          <w:szCs w:val="22"/>
+        </w:rPr>
+        <w:t xml:space="preserve"> to manage TensorFlow, Python, and Jupyter dependencies</w:t>
+      </w:r>
+    </w:p>
+    <w:p>
+      <w:pPr>
+        <w:pStyle w:val="ListParagraph"/>
+        <w:spacing w:line="276" w:lineRule="auto"/>
+        <w:rPr>
+          <w:rFonts w:ascii="Arial" w:eastAsia="Arial" w:hAnsi="Arial" w:cs="Arial"/>
+          <w:sz w:val="22"/>
+          <w:szCs w:val="22"/>
+        </w:rPr>
+      </w:pPr>
+    </w:p>
+    <w:p>
+      <w:pPr>
+        <w:spacing w:line="276" w:lineRule="auto"/>
+        <w:rPr>
+          <w:rFonts w:ascii="Times New Roman" w:eastAsia="Times New Roman" w:hAnsi="Times New Roman" w:cs="Times New Roman"/>
+          <w:b/>
+        </w:rPr>
+      </w:pPr>
+      <w:r>
+        <w:rPr>
+          <w:rFonts w:ascii="Arial" w:eastAsia="Arial" w:hAnsi="Arial" w:cs="Arial"/>
+          <w:b/>
+        </w:rPr>
+        <w:t xml:space="preserve">Light-Based Alarm </w:t>
+      </w:r>
+      <w:r>
+        <w:rPr>
+          <w:rFonts w:ascii="Arial" w:eastAsia="Arial" w:hAnsi="Arial" w:cs="Arial"/>
+          <w:b/>
+        </w:rPr>
+        <w:t>Clock</w:t>
+      </w:r>
+      <w:r>
+        <w:rPr>
+          <w:rFonts w:ascii="Arial" w:eastAsia="Arial" w:hAnsi="Arial" w:cs="Arial"/>
+          <w:b/>
+        </w:rPr>
+        <w:t xml:space="preserve"> - Arduino C++ - 2019</w:t>
+      </w:r>
+    </w:p>
+    <w:p>
+      <w:pPr>
+        <w:pStyle w:val="ListParagraph"/>
+        <w:numPr>
+          <w:ilvl w:val="0"/>
+          <w:numId w:val="9"/>
+        </w:numPr>
+        <w:spacing w:line="276" w:lineRule="auto"/>
+        <w:rPr>
+          <w:rFonts w:ascii="Arial" w:eastAsia="Arial" w:hAnsi="Arial" w:cs="Arial"/>
+          <w:sz w:val="22"/>
+          <w:szCs w:val="22"/>
+        </w:rPr>
+      </w:pPr>
+      <w:r>
+        <w:rPr>
+          <w:rFonts w:ascii="Arial" w:eastAsia="Arial" w:hAnsi="Arial" w:cs="Arial"/>
+          <w:b/>
+          <w:bCs/>
+          <w:sz w:val="22"/>
+          <w:szCs w:val="22"/>
+        </w:rPr>
+        <w:t>Designed an RGB alarm clock</w:t>
+      </w:r>
+      <w:r>
+        <w:rPr>
+          <w:rFonts w:ascii="Arial" w:eastAsia="Arial" w:hAnsi="Arial" w:cs="Arial"/>
+          <w:sz w:val="22"/>
+          <w:szCs w:val="22"/>
+        </w:rPr>
+        <w:t xml:space="preserve"> which simulates a sunrise at a time defined by the user</w:t>
+      </w:r>
+    </w:p>
+    <w:p>
+      <w:pPr>
+        <w:pStyle w:val="ListParagraph"/>
+        <w:numPr>
+          <w:ilvl w:val="0"/>
+          <w:numId w:val="9"/>
+        </w:numPr>
+        <w:spacing w:line="276" w:lineRule="auto"/>
+        <w:rPr>
+          <w:rFonts w:ascii="Arial" w:eastAsia="Arial" w:hAnsi="Arial" w:cs="Arial"/>
+          <w:sz w:val="22"/>
+          <w:szCs w:val="22"/>
+        </w:rPr>
+      </w:pPr>
+      <w:r>
+        <w:rPr>
+          <w:rFonts w:ascii="Arial" w:eastAsia="Arial" w:hAnsi="Arial" w:cs="Arial"/>
+          <w:sz w:val="22"/>
+          <w:szCs w:val="22"/>
+        </w:rPr>
+        <w:t xml:space="preserve">Designed a </w:t>
+      </w:r>
+      <w:r>
+        <w:rPr>
+          <w:rFonts w:ascii="Arial" w:eastAsia="Arial" w:hAnsi="Arial" w:cs="Arial"/>
+          <w:b/>
+          <w:bCs/>
+          <w:sz w:val="22"/>
+          <w:szCs w:val="22"/>
+        </w:rPr>
+        <w:t>2.4Ghz radio</w:t>
+      </w:r>
+      <w:r>
+        <w:rPr>
+          <w:rFonts w:ascii="Arial" w:eastAsia="Arial" w:hAnsi="Arial" w:cs="Arial"/>
+          <w:sz w:val="22"/>
+          <w:szCs w:val="22"/>
+        </w:rPr>
+        <w:t xml:space="preserve"> powered remote for controlling the RGB Led strip and alarm system</w:t>
+      </w:r>
+    </w:p>
+    <w:p>
+      <w:pPr>
+        <w:pStyle w:val="ListParagraph"/>
+        <w:numPr>
+          <w:ilvl w:val="0"/>
+          <w:numId w:val="9"/>
+        </w:numPr>
+        <w:spacing w:line="276" w:lineRule="auto"/>
+        <w:rPr>
+          <w:rFonts w:ascii="Arial" w:eastAsia="Arial" w:hAnsi="Arial" w:cs="Arial"/>
+          <w:sz w:val="22"/>
+          <w:szCs w:val="22"/>
+        </w:rPr>
+      </w:pPr>
+      <w:r>
+        <w:rPr>
+          <w:rFonts w:ascii="Arial" w:eastAsia="Arial" w:hAnsi="Arial" w:cs="Arial"/>
+          <w:sz w:val="22"/>
+          <w:szCs w:val="22"/>
+        </w:rPr>
+        <w:t xml:space="preserve">Used </w:t>
+      </w:r>
+      <w:r>
+        <w:rPr>
+          <w:rFonts w:ascii="Arial" w:eastAsia="Arial" w:hAnsi="Arial" w:cs="Arial"/>
+          <w:b/>
+          <w:bCs/>
+          <w:sz w:val="22"/>
+          <w:szCs w:val="22"/>
+        </w:rPr>
+        <w:t>MOSFET’s</w:t>
+      </w:r>
+      <w:r>
+        <w:rPr>
+          <w:rFonts w:ascii="Arial" w:eastAsia="Arial" w:hAnsi="Arial" w:cs="Arial"/>
+          <w:sz w:val="22"/>
+          <w:szCs w:val="22"/>
+        </w:rPr>
+        <w:t xml:space="preserve"> and </w:t>
+      </w:r>
+      <w:r>
+        <w:rPr>
+          <w:rFonts w:ascii="Arial" w:eastAsia="Arial" w:hAnsi="Arial" w:cs="Arial"/>
+          <w:b/>
+          <w:bCs/>
+          <w:sz w:val="22"/>
+          <w:szCs w:val="22"/>
+        </w:rPr>
+        <w:t>DC Power Suppl</w:t>
+      </w:r>
+      <w:r>
+        <w:rPr>
+          <w:rFonts w:ascii="Arial" w:eastAsia="Arial" w:hAnsi="Arial" w:cs="Arial"/>
+          <w:b/>
+          <w:bCs/>
+          <w:sz w:val="22"/>
+          <w:szCs w:val="22"/>
+        </w:rPr>
+        <w:t>ies</w:t>
+      </w:r>
+      <w:r>
+        <w:rPr>
+          <w:rFonts w:ascii="Arial" w:eastAsia="Arial" w:hAnsi="Arial" w:cs="Arial"/>
+          <w:sz w:val="22"/>
+          <w:szCs w:val="22"/>
+        </w:rPr>
+        <w:t xml:space="preserve">, </w:t>
+      </w:r>
+      <w:r>
+        <w:rPr>
+          <w:rFonts w:ascii="Arial" w:eastAsia="Arial" w:hAnsi="Arial" w:cs="Arial"/>
+          <w:b/>
+          <w:bCs/>
+          <w:sz w:val="22"/>
+          <w:szCs w:val="22"/>
+        </w:rPr>
+        <w:t>diodes</w:t>
+      </w:r>
+      <w:r>
+        <w:rPr>
+          <w:rFonts w:ascii="Arial" w:eastAsia="Arial" w:hAnsi="Arial" w:cs="Arial"/>
+          <w:sz w:val="22"/>
+          <w:szCs w:val="22"/>
+        </w:rPr>
+        <w:t xml:space="preserve">, </w:t>
+      </w:r>
+      <w:r>
+        <w:rPr>
+          <w:rFonts w:ascii="Arial" w:eastAsia="Arial" w:hAnsi="Arial" w:cs="Arial"/>
+          <w:b/>
+          <w:bCs/>
+          <w:sz w:val="22"/>
+          <w:szCs w:val="22"/>
+        </w:rPr>
+        <w:t>CAD</w:t>
+      </w:r>
+      <w:r>
+        <w:rPr>
+          <w:rFonts w:ascii="Arial" w:eastAsia="Arial" w:hAnsi="Arial" w:cs="Arial"/>
+          <w:sz w:val="22"/>
+          <w:szCs w:val="22"/>
+        </w:rPr>
+        <w:t xml:space="preserve">, and </w:t>
+      </w:r>
+      <w:r>
+        <w:rPr>
+          <w:rFonts w:ascii="Arial" w:eastAsia="Arial" w:hAnsi="Arial" w:cs="Arial"/>
+          <w:b/>
+          <w:bCs/>
+          <w:sz w:val="22"/>
+          <w:szCs w:val="22"/>
+        </w:rPr>
+        <w:t>soldering</w:t>
+      </w:r>
+      <w:r>
+        <w:rPr>
+          <w:rFonts w:ascii="Arial" w:eastAsia="Arial" w:hAnsi="Arial" w:cs="Arial"/>
+          <w:sz w:val="22"/>
+          <w:szCs w:val="22"/>
+        </w:rPr>
+        <w:t xml:space="preserve"> </w:t>
+      </w:r>
+    </w:p>
+    <w:p>
+      <w:pPr>
+        <w:spacing w:line="360" w:lineRule="auto"/>
         <w:rPr>
           <w:rFonts w:ascii="Arial" w:eastAsia="Arial" w:hAnsi="Arial" w:cs="Arial"/>
           <w:sz w:val="8"/>
@@ -721,17 +1295,253 @@
     </w:p>
     <w:p>
       <w:pPr>
-        <w:rPr>
-          <w:rFonts w:ascii="Arial" w:eastAsia="Arial" w:hAnsi="Arial" w:cs="Arial"/>
-          <w:b/>
-          <w:sz w:val="14"/>
-          <w:szCs w:val="14"/>
-        </w:rPr>
-      </w:pPr>
-    </w:p>
-    <w:p>
-      <w:pPr>
-        <w:spacing w:line="360" w:lineRule="auto"/>
+        <w:spacing w:line="276" w:lineRule="auto"/>
+        <w:rPr>
+          <w:rFonts w:ascii="Times New Roman" w:eastAsia="Times New Roman" w:hAnsi="Times New Roman" w:cs="Times New Roman"/>
+          <w:b/>
+        </w:rPr>
+      </w:pPr>
+      <w:r>
+        <w:rPr>
+          <w:rFonts w:ascii="Arial" w:eastAsia="Arial" w:hAnsi="Arial" w:cs="Arial"/>
+          <w:b/>
+        </w:rPr>
+        <w:t xml:space="preserve">Racing Game - Java </w:t>
+      </w:r>
+      <w:proofErr w:type="gramStart"/>
+      <w:r>
+        <w:rPr>
+          <w:rFonts w:ascii="Arial" w:eastAsia="Arial" w:hAnsi="Arial" w:cs="Arial"/>
+          <w:b/>
+        </w:rPr>
+        <w:t>-  2017</w:t>
+      </w:r>
+      <w:proofErr w:type="gramEnd"/>
+    </w:p>
+    <w:p>
+      <w:pPr>
+        <w:pStyle w:val="ListParagraph"/>
+        <w:numPr>
+          <w:ilvl w:val="0"/>
+          <w:numId w:val="10"/>
+        </w:numPr>
+        <w:spacing w:line="276" w:lineRule="auto"/>
+        <w:rPr>
+          <w:rFonts w:ascii="Arial" w:eastAsia="Arial" w:hAnsi="Arial" w:cs="Arial"/>
+          <w:sz w:val="22"/>
+          <w:szCs w:val="22"/>
+        </w:rPr>
+      </w:pPr>
+      <w:r>
+        <w:rPr>
+          <w:rFonts w:ascii="Arial" w:eastAsia="Arial" w:hAnsi="Arial" w:cs="Arial"/>
+          <w:b/>
+          <w:bCs/>
+          <w:sz w:val="22"/>
+          <w:szCs w:val="22"/>
+        </w:rPr>
+        <w:t xml:space="preserve">Designed a </w:t>
+      </w:r>
+      <w:r>
+        <w:rPr>
+          <w:rFonts w:ascii="Arial" w:eastAsia="Arial" w:hAnsi="Arial" w:cs="Arial"/>
+          <w:b/>
+          <w:bCs/>
+          <w:sz w:val="22"/>
+          <w:szCs w:val="22"/>
+        </w:rPr>
+        <w:t>large-scale</w:t>
+      </w:r>
+      <w:r>
+        <w:rPr>
+          <w:rFonts w:ascii="Arial" w:eastAsia="Arial" w:hAnsi="Arial" w:cs="Arial"/>
+          <w:b/>
+          <w:bCs/>
+          <w:sz w:val="22"/>
+          <w:szCs w:val="22"/>
+        </w:rPr>
+        <w:t xml:space="preserve"> program</w:t>
+      </w:r>
+      <w:r>
+        <w:rPr>
+          <w:rFonts w:ascii="Arial" w:eastAsia="Arial" w:hAnsi="Arial" w:cs="Arial"/>
+          <w:sz w:val="22"/>
+          <w:szCs w:val="22"/>
+        </w:rPr>
+        <w:t xml:space="preserve"> with dozens of Classes and over 100 pages of code</w:t>
+      </w:r>
+    </w:p>
+    <w:p>
+      <w:pPr>
+        <w:pStyle w:val="ListParagraph"/>
+        <w:numPr>
+          <w:ilvl w:val="0"/>
+          <w:numId w:val="10"/>
+        </w:numPr>
+        <w:spacing w:line="276" w:lineRule="auto"/>
+        <w:rPr>
+          <w:rFonts w:ascii="Arial" w:eastAsia="Arial" w:hAnsi="Arial" w:cs="Arial"/>
+          <w:sz w:val="22"/>
+          <w:szCs w:val="22"/>
+        </w:rPr>
+      </w:pPr>
+      <w:r>
+        <w:rPr>
+          <w:rFonts w:ascii="Arial" w:eastAsia="Arial" w:hAnsi="Arial" w:cs="Arial"/>
+          <w:sz w:val="22"/>
+          <w:szCs w:val="22"/>
+        </w:rPr>
+        <w:t xml:space="preserve">Implemented </w:t>
+      </w:r>
+      <w:r>
+        <w:rPr>
+          <w:rFonts w:ascii="Arial" w:eastAsia="Arial" w:hAnsi="Arial" w:cs="Arial"/>
+          <w:b/>
+          <w:bCs/>
+          <w:sz w:val="22"/>
+          <w:szCs w:val="22"/>
+        </w:rPr>
+        <w:t>Calculus</w:t>
+      </w:r>
+      <w:r>
+        <w:rPr>
+          <w:rFonts w:ascii="Arial" w:eastAsia="Arial" w:hAnsi="Arial" w:cs="Arial"/>
+          <w:sz w:val="22"/>
+          <w:szCs w:val="22"/>
+        </w:rPr>
+        <w:t xml:space="preserve"> and </w:t>
+      </w:r>
+      <w:r>
+        <w:rPr>
+          <w:rFonts w:ascii="Arial" w:eastAsia="Arial" w:hAnsi="Arial" w:cs="Arial"/>
+          <w:b/>
+          <w:bCs/>
+          <w:sz w:val="22"/>
+          <w:szCs w:val="22"/>
+        </w:rPr>
+        <w:t>Linear Algebra</w:t>
+      </w:r>
+      <w:r>
+        <w:rPr>
+          <w:rFonts w:ascii="Arial" w:eastAsia="Arial" w:hAnsi="Arial" w:cs="Arial"/>
+          <w:sz w:val="22"/>
+          <w:szCs w:val="22"/>
+        </w:rPr>
+        <w:t xml:space="preserve"> skills to build a </w:t>
+      </w:r>
+      <w:r>
+        <w:rPr>
+          <w:rFonts w:ascii="Arial" w:eastAsia="Arial" w:hAnsi="Arial" w:cs="Arial"/>
+          <w:b/>
+          <w:bCs/>
+          <w:sz w:val="22"/>
+          <w:szCs w:val="22"/>
+        </w:rPr>
+        <w:t>spline generator</w:t>
+      </w:r>
+      <w:r>
+        <w:rPr>
+          <w:rFonts w:ascii="Arial" w:eastAsia="Arial" w:hAnsi="Arial" w:cs="Arial"/>
+          <w:sz w:val="22"/>
+          <w:szCs w:val="22"/>
+        </w:rPr>
+        <w:t xml:space="preserve"> </w:t>
+      </w:r>
+      <w:r>
+        <w:rPr>
+          <w:rFonts w:ascii="Arial" w:eastAsia="Arial" w:hAnsi="Arial" w:cs="Arial"/>
+          <w:sz w:val="22"/>
+          <w:szCs w:val="22"/>
+        </w:rPr>
+        <w:t>for easy level generation</w:t>
+      </w:r>
+    </w:p>
+    <w:p>
+      <w:pPr>
+        <w:pStyle w:val="ListParagraph"/>
+        <w:numPr>
+          <w:ilvl w:val="0"/>
+          <w:numId w:val="10"/>
+        </w:numPr>
+        <w:spacing w:line="276" w:lineRule="auto"/>
+        <w:rPr>
+          <w:rFonts w:ascii="Arial" w:eastAsia="Arial" w:hAnsi="Arial" w:cs="Arial"/>
+          <w:sz w:val="22"/>
+          <w:szCs w:val="22"/>
+        </w:rPr>
+      </w:pPr>
+      <w:r>
+        <w:rPr>
+          <w:rFonts w:ascii="Arial" w:eastAsia="Arial" w:hAnsi="Arial" w:cs="Arial"/>
+          <w:sz w:val="22"/>
+          <w:szCs w:val="22"/>
+        </w:rPr>
+        <w:t xml:space="preserve">Developed a </w:t>
+      </w:r>
+      <w:r>
+        <w:rPr>
+          <w:rFonts w:ascii="Arial" w:eastAsia="Arial" w:hAnsi="Arial" w:cs="Arial"/>
+          <w:b/>
+          <w:bCs/>
+          <w:sz w:val="22"/>
+          <w:szCs w:val="22"/>
+        </w:rPr>
+        <w:t>novel equation</w:t>
+      </w:r>
+      <w:r>
+        <w:rPr>
+          <w:rFonts w:ascii="Arial" w:eastAsia="Arial" w:hAnsi="Arial" w:cs="Arial"/>
+          <w:b/>
+          <w:bCs/>
+          <w:sz w:val="22"/>
+          <w:szCs w:val="22"/>
+        </w:rPr>
+        <w:t xml:space="preserve"> &amp; </w:t>
+      </w:r>
+      <w:r>
+        <w:rPr>
+          <w:rFonts w:ascii="Arial" w:eastAsia="Arial" w:hAnsi="Arial" w:cs="Arial"/>
+          <w:b/>
+          <w:bCs/>
+          <w:sz w:val="22"/>
+          <w:szCs w:val="22"/>
+        </w:rPr>
+        <w:t>algorithm</w:t>
+      </w:r>
+      <w:r>
+        <w:rPr>
+          <w:rFonts w:ascii="Arial" w:eastAsia="Arial" w:hAnsi="Arial" w:cs="Arial"/>
+          <w:sz w:val="22"/>
+          <w:szCs w:val="22"/>
+        </w:rPr>
+        <w:t xml:space="preserve"> to intersect a moving circle with a polynomial in O(n) time</w:t>
+      </w:r>
+    </w:p>
+    <w:p>
+      <w:pPr>
+        <w:spacing w:line="276" w:lineRule="auto"/>
+        <w:ind w:firstLine="360"/>
+        <w:rPr>
+          <w:rFonts w:ascii="Arial" w:eastAsia="Arial" w:hAnsi="Arial" w:cs="Arial"/>
+          <w:sz w:val="8"/>
+          <w:szCs w:val="8"/>
+        </w:rPr>
+      </w:pPr>
+    </w:p>
+    <w:p>
+      <w:pPr>
+        <w:spacing w:line="276" w:lineRule="auto"/>
+        <w:ind w:firstLine="360"/>
+        <w:rPr>
+          <w:rFonts w:ascii="Arial" w:eastAsia="Arial" w:hAnsi="Arial" w:cs="Arial"/>
+          <w:sz w:val="8"/>
+          <w:szCs w:val="8"/>
+        </w:rPr>
+      </w:pPr>
+    </w:p>
+    <w:p>
+      <w:pPr>
+        <w:spacing w:line="276" w:lineRule="auto"/>
         <w:rPr>
           <w:rFonts w:ascii="Arial" w:eastAsia="Arial" w:hAnsi="Arial" w:cs="Arial"/>
           <w:b/>
@@ -746,176 +1556,16 @@
           <w:sz w:val="28"/>
           <w:szCs w:val="28"/>
         </w:rPr>
-        <w:t>Projects</w:t>
-      </w:r>
-    </w:p>
-    <w:p>
-      <w:pPr>
-        <w:numPr>
-          <w:ilvl w:val="0"/>
-          <w:numId w:val="1"/>
-        </w:numPr>
-        <w:spacing w:line="276" w:lineRule="auto"/>
-        <w:rPr>
-          <w:rFonts w:ascii="Times New Roman" w:eastAsia="Times New Roman" w:hAnsi="Times New Roman" w:cs="Times New Roman"/>
-          <w:b/>
-        </w:rPr>
-      </w:pPr>
-      <w:r>
-        <w:rPr>
-          <w:rFonts w:ascii="Arial" w:eastAsia="Arial" w:hAnsi="Arial" w:cs="Arial"/>
-          <w:b/>
-        </w:rPr>
-        <w:t>Light-Based Alarm Clock - Arduino C++ - 2019</w:t>
-      </w:r>
-    </w:p>
-    <w:p>
-      <w:pPr>
-        <w:spacing w:line="276" w:lineRule="auto"/>
-        <w:ind w:firstLine="360"/>
-        <w:rPr>
-          <w:rFonts w:ascii="Arial" w:eastAsia="Arial" w:hAnsi="Arial" w:cs="Arial"/>
-          <w:sz w:val="22"/>
-          <w:szCs w:val="22"/>
-        </w:rPr>
-      </w:pPr>
-      <w:r>
-        <w:rPr>
-          <w:rFonts w:ascii="Arial" w:eastAsia="Arial" w:hAnsi="Arial" w:cs="Arial"/>
-          <w:sz w:val="22"/>
-          <w:szCs w:val="22"/>
-        </w:rPr>
-        <w:t>Designed an RGB alarm clock which simulates a sunrise at a time defined by the user. By using a simulated sunrise in conjunction with a traditional alarm clock, it can help a person wake up more naturally. I learned UI and product Design while leveraging existing C++ and electronics skills to make a product which can both increase the productivity and comfort of the user.</w:t>
-      </w:r>
-    </w:p>
-    <w:p>
-      <w:pPr>
-        <w:spacing w:line="276" w:lineRule="auto"/>
-        <w:ind w:firstLine="360"/>
-        <w:rPr>
-          <w:rFonts w:ascii="Arial" w:eastAsia="Arial" w:hAnsi="Arial" w:cs="Arial"/>
-          <w:sz w:val="8"/>
-          <w:szCs w:val="8"/>
-        </w:rPr>
-      </w:pPr>
-    </w:p>
-    <w:p>
-      <w:pPr>
-        <w:spacing w:line="276" w:lineRule="auto"/>
-        <w:ind w:firstLine="360"/>
-        <w:rPr>
-          <w:rFonts w:ascii="Arial" w:eastAsia="Arial" w:hAnsi="Arial" w:cs="Arial"/>
-          <w:sz w:val="8"/>
-          <w:szCs w:val="8"/>
-        </w:rPr>
-      </w:pPr>
-    </w:p>
-    <w:p>
-      <w:pPr>
-        <w:numPr>
-          <w:ilvl w:val="0"/>
-          <w:numId w:val="1"/>
-        </w:numPr>
-        <w:spacing w:line="276" w:lineRule="auto"/>
-        <w:rPr>
-          <w:rFonts w:ascii="Times New Roman" w:eastAsia="Times New Roman" w:hAnsi="Times New Roman" w:cs="Times New Roman"/>
-          <w:b/>
-        </w:rPr>
-      </w:pPr>
-      <w:r>
-        <w:rPr>
-          <w:rFonts w:ascii="Arial" w:eastAsia="Arial" w:hAnsi="Arial" w:cs="Arial"/>
-          <w:b/>
-        </w:rPr>
-        <w:t xml:space="preserve">Racing Game - Java </w:t>
-      </w:r>
-      <w:proofErr w:type="gramStart"/>
-      <w:r>
-        <w:rPr>
-          <w:rFonts w:ascii="Arial" w:eastAsia="Arial" w:hAnsi="Arial" w:cs="Arial"/>
-          <w:b/>
-        </w:rPr>
-        <w:t>-  2017</w:t>
-      </w:r>
-      <w:proofErr w:type="gramEnd"/>
-    </w:p>
-    <w:p>
-      <w:pPr>
-        <w:spacing w:line="276" w:lineRule="auto"/>
-        <w:ind w:firstLine="360"/>
-        <w:rPr>
-          <w:rFonts w:ascii="Arial" w:eastAsia="Arial" w:hAnsi="Arial" w:cs="Arial"/>
-          <w:sz w:val="22"/>
-          <w:szCs w:val="22"/>
-        </w:rPr>
-      </w:pPr>
-      <w:r>
-        <w:rPr>
-          <w:rFonts w:ascii="Arial" w:eastAsia="Arial" w:hAnsi="Arial" w:cs="Arial"/>
-          <w:sz w:val="22"/>
-          <w:szCs w:val="22"/>
-        </w:rPr>
-        <w:t xml:space="preserve">Implemented Linear Algebra and Calculus skills to build a polynomial spline generator which made levels for a racing game. It was a </w:t>
-      </w:r>
-      <w:proofErr w:type="gramStart"/>
-      <w:r>
-        <w:rPr>
-          <w:rFonts w:ascii="Arial" w:eastAsia="Arial" w:hAnsi="Arial" w:cs="Arial"/>
-          <w:sz w:val="22"/>
-          <w:szCs w:val="22"/>
-        </w:rPr>
-        <w:t>large-scale programs</w:t>
-      </w:r>
-      <w:proofErr w:type="gramEnd"/>
-      <w:r>
-        <w:rPr>
-          <w:rFonts w:ascii="Arial" w:eastAsia="Arial" w:hAnsi="Arial" w:cs="Arial"/>
-          <w:sz w:val="22"/>
-          <w:szCs w:val="22"/>
-        </w:rPr>
-        <w:t xml:space="preserve"> with dozens of Classes and a hundred of pages of code.</w:t>
-      </w:r>
-    </w:p>
-    <w:p>
-      <w:pPr>
-        <w:spacing w:line="276" w:lineRule="auto"/>
-        <w:ind w:firstLine="360"/>
-        <w:rPr>
-          <w:rFonts w:ascii="Arial" w:eastAsia="Arial" w:hAnsi="Arial" w:cs="Arial"/>
-          <w:sz w:val="8"/>
-          <w:szCs w:val="8"/>
-        </w:rPr>
-      </w:pPr>
-    </w:p>
-    <w:p>
-      <w:pPr>
-        <w:spacing w:line="276" w:lineRule="auto"/>
-        <w:ind w:firstLine="360"/>
-        <w:rPr>
-          <w:rFonts w:ascii="Arial" w:eastAsia="Arial" w:hAnsi="Arial" w:cs="Arial"/>
-          <w:sz w:val="8"/>
-          <w:szCs w:val="8"/>
-        </w:rPr>
-      </w:pPr>
-    </w:p>
-    <w:p>
-      <w:pPr>
-        <w:spacing w:line="276" w:lineRule="auto"/>
+        <w:t>Education</w:t>
+      </w:r>
+      <w:r>
         <w:rPr>
           <w:rFonts w:ascii="Arial" w:eastAsia="Arial" w:hAnsi="Arial" w:cs="Arial"/>
           <w:b/>
           <w:sz w:val="28"/>
           <w:szCs w:val="28"/>
         </w:rPr>
-      </w:pPr>
-      <w:r>
-        <w:rPr>
-          <w:rFonts w:ascii="Arial" w:eastAsia="Arial" w:hAnsi="Arial" w:cs="Arial"/>
-          <w:b/>
-          <w:sz w:val="28"/>
-          <w:szCs w:val="28"/>
-        </w:rPr>
-        <w:t>Education</w:t>
+        <w:t xml:space="preserve"> </w:t>
       </w:r>
     </w:p>
     <w:p>
@@ -928,87 +1578,59 @@
         <w:spacing w:line="276" w:lineRule="auto"/>
         <w:rPr>
           <w:rFonts w:ascii="Arial" w:eastAsia="Arial" w:hAnsi="Arial" w:cs="Arial"/>
-          <w:i/>
-          <w:iCs/>
-        </w:rPr>
-      </w:pPr>
-      <w:r>
-        <w:rPr>
-          <w:rFonts w:ascii="Arial" w:eastAsia="Arial" w:hAnsi="Arial" w:cs="Arial"/>
-          <w:i/>
-          <w:iCs/>
+        </w:rPr>
+      </w:pPr>
+      <w:r>
+        <w:rPr>
+          <w:rFonts w:ascii="Arial" w:eastAsia="Arial" w:hAnsi="Arial" w:cs="Arial"/>
         </w:rPr>
         <w:t xml:space="preserve">Bachelor of Science </w:t>
       </w:r>
       <w:r>
         <w:rPr>
           <w:rFonts w:ascii="Arial" w:eastAsia="Arial" w:hAnsi="Arial" w:cs="Arial"/>
-          <w:i/>
-          <w:iCs/>
         </w:rPr>
         <w:t>in</w:t>
       </w:r>
       <w:r>
         <w:rPr>
           <w:rFonts w:ascii="Arial" w:eastAsia="Arial" w:hAnsi="Arial" w:cs="Arial"/>
-          <w:i/>
-          <w:iCs/>
         </w:rPr>
         <w:t xml:space="preserve"> Computer Science – </w:t>
       </w:r>
       <w:r>
         <w:rPr>
           <w:rFonts w:ascii="Arial" w:eastAsia="Arial" w:hAnsi="Arial" w:cs="Arial"/>
-          <w:i/>
-          <w:iCs/>
         </w:rPr>
         <w:t>C.S.U.</w:t>
       </w:r>
       <w:r>
         <w:rPr>
           <w:rFonts w:ascii="Arial" w:eastAsia="Arial" w:hAnsi="Arial" w:cs="Arial"/>
-          <w:i/>
-          <w:iCs/>
         </w:rPr>
         <w:t xml:space="preserve"> Long Beach</w:t>
       </w:r>
       <w:r>
         <w:rPr>
           <w:rFonts w:ascii="Arial" w:eastAsia="Arial" w:hAnsi="Arial" w:cs="Arial"/>
-          <w:i/>
-          <w:iCs/>
+        </w:rPr>
+        <w:t xml:space="preserve"> –</w:t>
+      </w:r>
+      <w:r>
+        <w:rPr>
+          <w:rFonts w:ascii="Arial" w:eastAsia="Arial" w:hAnsi="Arial" w:cs="Arial"/>
         </w:rPr>
         <w:t xml:space="preserve"> </w:t>
       </w:r>
       <w:r>
         <w:rPr>
           <w:rFonts w:ascii="Arial" w:eastAsia="Arial" w:hAnsi="Arial" w:cs="Arial"/>
-          <w:i/>
-          <w:iCs/>
-        </w:rPr>
-        <w:t>–</w:t>
-      </w:r>
-      <w:r>
-        <w:rPr>
-          <w:rFonts w:ascii="Arial" w:eastAsia="Arial" w:hAnsi="Arial" w:cs="Arial"/>
-          <w:i/>
-          <w:iCs/>
-        </w:rPr>
-        <w:t xml:space="preserve"> </w:t>
-      </w:r>
-      <w:r>
-        <w:rPr>
-          <w:rFonts w:ascii="Arial" w:eastAsia="Arial" w:hAnsi="Arial" w:cs="Arial"/>
-          <w:i/>
-          <w:iCs/>
         </w:rPr>
         <w:t>GPA 3.66</w:t>
       </w:r>
       <w:r>
         <w:rPr>
           <w:rFonts w:ascii="Arial" w:eastAsia="Arial" w:hAnsi="Arial" w:cs="Arial"/>
-          <w:i/>
-          <w:iCs/>
         </w:rPr>
         <w:t xml:space="preserve"> – May 2022</w:t>
       </w:r>
@@ -2227,6 +2849,119 @@
     </w:lvl>
   </w:abstractNum>
   <w:abstractNum w:abstractNumId="6" w15:restartNumberingAfterBreak="0">
+    <w:nsid w:val="4B34471F"/>
+    <w:multiLevelType w:val="hybridMultilevel"/>
+    <w:tmpl w:val="499C5F6C"/>
+    <w:lvl w:ilvl="0" w:tplc="04090001">
+      <w:start w:val="1"/>
+      <w:numFmt w:val="bullet"/>
+      <w:lvlText w:val=""/>
+      <w:lvlJc w:val="left"/>
+      <w:pPr>
+        <w:ind w:left="720" w:hanging="360"/>
+      </w:pPr>
+      <w:rPr>
+        <w:rFonts w:ascii="Symbol" w:hAnsi="Symbol" w:hint="default"/>
+      </w:rPr>
+    </w:lvl>
+    <w:lvl w:ilvl="1" w:tplc="04090003" w:tentative="1">
+      <w:start w:val="1"/>
+      <w:numFmt w:val="bullet"/>
+      <w:lvlText w:val="o"/>
+      <w:lvlJc w:val="left"/>
+      <w:pPr>
+        <w:ind w:left="1440" w:hanging="360"/>
+      </w:pPr>
+      <w:rPr>
+        <w:rFonts w:ascii="Courier New" w:hAnsi="Courier New" w:cs="Courier New" w:hint="default"/>
+      </w:rPr>
+    </w:lvl>
+    <w:lvl w:ilvl="2" w:tplc="04090005" w:tentative="1">
+      <w:start w:val="1"/>
+      <w:numFmt w:val="bullet"/>
+      <w:lvlText w:val=""/>
+      <w:lvlJc w:val="left"/>
+      <w:pPr>
+        <w:ind w:left="2160" w:hanging="360"/>
+      </w:pPr>
+      <w:rPr>
+        <w:rFonts w:ascii="Wingdings" w:hAnsi="Wingdings" w:hint="default"/>
+      </w:rPr>
+    </w:lvl>
+    <w:lvl w:ilvl="3" w:tplc="04090001" w:tentative="1">
+      <w:start w:val="1"/>
+      <w:numFmt w:val="bullet"/>
+      <w:lvlText w:val=""/>
+      <w:lvlJc w:val="left"/>
+      <w:pPr>
+        <w:ind w:left="2880" w:hanging="360"/>
+      </w:pPr>
+      <w:rPr>
+        <w:rFonts w:ascii="Symbol" w:hAnsi="Symbol" w:hint="default"/>
+      </w:rPr>
+    </w:lvl>
+    <w:lvl w:ilvl="4" w:tplc="04090003" w:tentative="1">
+      <w:start w:val="1"/>
+      <w:numFmt w:val="bullet"/>
+      <w:lvlText w:val="o"/>
+      <w:lvlJc w:val="left"/>
+      <w:pPr>
+        <w:ind w:left="3600" w:hanging="360"/>
+      </w:pPr>
+      <w:rPr>
+        <w:rFonts w:ascii="Courier New" w:hAnsi="Courier New" w:cs="Courier New" w:hint="default"/>
+      </w:rPr>
+    </w:lvl>
+    <w:lvl w:ilvl="5" w:tplc="04090005" w:tentative="1">
+      <w:start w:val="1"/>
+      <w:numFmt w:val="bullet"/>
+      <w:lvlText w:val=""/>
+      <w:lvlJc w:val="left"/>
+      <w:pPr>
+        <w:ind w:left="4320" w:hanging="360"/>
+      </w:pPr>
+      <w:rPr>
+        <w:rFonts w:ascii="Wingdings" w:hAnsi="Wingdings" w:hint="default"/>
+      </w:rPr>
+    </w:lvl>
+    <w:lvl w:ilvl="6" w:tplc="04090001" w:tentative="1">
+      <w:start w:val="1"/>
+      <w:numFmt w:val="bullet"/>
+      <w:lvlText w:val=""/>
+      <w:lvlJc w:val="left"/>
+      <w:pPr>
+        <w:ind w:left="5040" w:hanging="360"/>
+      </w:pPr>
+      <w:rPr>
+        <w:rFonts w:ascii="Symbol" w:hAnsi="Symbol" w:hint="default"/>
+      </w:rPr>
+    </w:lvl>
+    <w:lvl w:ilvl="7" w:tplc="04090003" w:tentative="1">
+      <w:start w:val="1"/>
+      <w:numFmt w:val="bullet"/>
+      <w:lvlText w:val="o"/>
+      <w:lvlJc w:val="left"/>
+      <w:pPr>
+        <w:ind w:left="5760" w:hanging="360"/>
+      </w:pPr>
+      <w:rPr>
+        <w:rFonts w:ascii="Courier New" w:hAnsi="Courier New" w:cs="Courier New" w:hint="default"/>
+      </w:rPr>
+    </w:lvl>
+    <w:lvl w:ilvl="8" w:tplc="04090005" w:tentative="1">
+      <w:start w:val="1"/>
+      <w:numFmt w:val="bullet"/>
+      <w:lvlText w:val=""/>
+      <w:lvlJc w:val="left"/>
+      <w:pPr>
+        <w:ind w:left="6480" w:hanging="360"/>
+      </w:pPr>
+      <w:rPr>
+        <w:rFonts w:ascii="Wingdings" w:hAnsi="Wingdings" w:hint="default"/>
+      </w:rPr>
+    </w:lvl>
+  </w:abstractNum>
+  <w:abstractNum w:abstractNumId="7" w15:restartNumberingAfterBreak="0">
     <w:nsid w:val="56A243F8"/>
     <w:multiLevelType w:val="multilevel"/>
     <w:tmpl w:val="986A8720"/>
@@ -2339,7 +3074,120 @@
       </w:rPr>
     </w:lvl>
   </w:abstractNum>
-  <w:abstractNum w:abstractNumId="7" w15:restartNumberingAfterBreak="0">
+  <w:abstractNum w:abstractNumId="8" w15:restartNumberingAfterBreak="0">
+    <w:nsid w:val="64763EAD"/>
+    <w:multiLevelType w:val="hybridMultilevel"/>
+    <w:tmpl w:val="8A64B866"/>
+    <w:lvl w:ilvl="0" w:tplc="04090001">
+      <w:start w:val="1"/>
+      <w:numFmt w:val="bullet"/>
+      <w:lvlText w:val=""/>
+      <w:lvlJc w:val="left"/>
+      <w:pPr>
+        <w:ind w:left="720" w:hanging="360"/>
+      </w:pPr>
+      <w:rPr>
+        <w:rFonts w:ascii="Symbol" w:hAnsi="Symbol" w:hint="default"/>
+      </w:rPr>
+    </w:lvl>
+    <w:lvl w:ilvl="1" w:tplc="04090003" w:tentative="1">
+      <w:start w:val="1"/>
+      <w:numFmt w:val="bullet"/>
+      <w:lvlText w:val="o"/>
+      <w:lvlJc w:val="left"/>
+      <w:pPr>
+        <w:ind w:left="1440" w:hanging="360"/>
+      </w:pPr>
+      <w:rPr>
+        <w:rFonts w:ascii="Courier New" w:hAnsi="Courier New" w:cs="Courier New" w:hint="default"/>
+      </w:rPr>
+    </w:lvl>
+    <w:lvl w:ilvl="2" w:tplc="04090005" w:tentative="1">
+      <w:start w:val="1"/>
+      <w:numFmt w:val="bullet"/>
+      <w:lvlText w:val=""/>
+      <w:lvlJc w:val="left"/>
+      <w:pPr>
+        <w:ind w:left="2160" w:hanging="360"/>
+      </w:pPr>
+      <w:rPr>
+        <w:rFonts w:ascii="Wingdings" w:hAnsi="Wingdings" w:hint="default"/>
+      </w:rPr>
+    </w:lvl>
+    <w:lvl w:ilvl="3" w:tplc="04090001" w:tentative="1">
+      <w:start w:val="1"/>
+      <w:numFmt w:val="bullet"/>
+      <w:lvlText w:val=""/>
+      <w:lvlJc w:val="left"/>
+      <w:pPr>
+        <w:ind w:left="2880" w:hanging="360"/>
+      </w:pPr>
+      <w:rPr>
+        <w:rFonts w:ascii="Symbol" w:hAnsi="Symbol" w:hint="default"/>
+      </w:rPr>
+    </w:lvl>
+    <w:lvl w:ilvl="4" w:tplc="04090003" w:tentative="1">
+      <w:start w:val="1"/>
+      <w:numFmt w:val="bullet"/>
+      <w:lvlText w:val="o"/>
+      <w:lvlJc w:val="left"/>
+      <w:pPr>
+        <w:ind w:left="3600" w:hanging="360"/>
+      </w:pPr>
+      <w:rPr>
+        <w:rFonts w:ascii="Courier New" w:hAnsi="Courier New" w:cs="Courier New" w:hint="default"/>
+      </w:rPr>
+    </w:lvl>
+    <w:lvl w:ilvl="5" w:tplc="04090005" w:tentative="1">
+      <w:start w:val="1"/>
+      <w:numFmt w:val="bullet"/>
+      <w:lvlText w:val=""/>
+      <w:lvlJc w:val="left"/>
+      <w:pPr>
+        <w:ind w:left="4320" w:hanging="360"/>
+      </w:pPr>
+      <w:rPr>
+        <w:rFonts w:ascii="Wingdings" w:hAnsi="Wingdings" w:hint="default"/>
+      </w:rPr>
+    </w:lvl>
+    <w:lvl w:ilvl="6" w:tplc="04090001" w:tentative="1">
+      <w:start w:val="1"/>
+      <w:numFmt w:val="bullet"/>
+      <w:lvlText w:val=""/>
+      <w:lvlJc w:val="left"/>
+      <w:pPr>
+        <w:ind w:left="5040" w:hanging="360"/>
+      </w:pPr>
+      <w:rPr>
+        <w:rFonts w:ascii="Symbol" w:hAnsi="Symbol" w:hint="default"/>
+      </w:rPr>
+    </w:lvl>
+    <w:lvl w:ilvl="7" w:tplc="04090003" w:tentative="1">
+      <w:start w:val="1"/>
+      <w:numFmt w:val="bullet"/>
+      <w:lvlText w:val="o"/>
+      <w:lvlJc w:val="left"/>
+      <w:pPr>
+        <w:ind w:left="5760" w:hanging="360"/>
+      </w:pPr>
+      <w:rPr>
+        <w:rFonts w:ascii="Courier New" w:hAnsi="Courier New" w:cs="Courier New" w:hint="default"/>
+      </w:rPr>
+    </w:lvl>
+    <w:lvl w:ilvl="8" w:tplc="04090005" w:tentative="1">
+      <w:start w:val="1"/>
+      <w:numFmt w:val="bullet"/>
+      <w:lvlText w:val=""/>
+      <w:lvlJc w:val="left"/>
+      <w:pPr>
+        <w:ind w:left="6480" w:hanging="360"/>
+      </w:pPr>
+      <w:rPr>
+        <w:rFonts w:ascii="Wingdings" w:hAnsi="Wingdings" w:hint="default"/>
+      </w:rPr>
+    </w:lvl>
+  </w:abstractNum>
+  <w:abstractNum w:abstractNumId="9" w15:restartNumberingAfterBreak="0">
     <w:nsid w:val="6E272D50"/>
     <w:multiLevelType w:val="hybridMultilevel"/>
     <w:tmpl w:val="124428F8"/>
@@ -2453,10 +3301,10 @@
     </w:lvl>
   </w:abstractNum>
   <w:num w:numId="1">
-    <w:abstractNumId w:val="6"/>
+    <w:abstractNumId w:val="7"/>
   </w:num>
   <w:num w:numId="2">
-    <w:abstractNumId w:val="7"/>
+    <w:abstractNumId w:val="9"/>
   </w:num>
   <w:num w:numId="3">
     <w:abstractNumId w:val="2"/>
@@ -2475,6 +3323,12 @@
   </w:num>
   <w:num w:numId="8">
     <w:abstractNumId w:val="4"/>
+  </w:num>
+  <w:num w:numId="9">
+    <w:abstractNumId w:val="8"/>
+  </w:num>
+  <w:num w:numId="10">
+    <w:abstractNumId w:val="6"/>
   </w:num>
 </w:numbering>
 </file>

</xml_diff>